<commit_message>
Updated Use Case full description.docx
</commit_message>
<xml_diff>
--- a/Diagrams/Final Diagrams/Use Case full description.docx
+++ b/Diagrams/Final Diagrams/Use Case full description.docx
@@ -1,6 +1,6 @@
 
 <file path=word/document.xml><?xml version="1.0" encoding="utf-8"?>
-<w:document xmlns:wpc="http://schemas.microsoft.com/office/word/2010/wordprocessingCanvas" xmlns:mc="http://schemas.openxmlformats.org/markup-compatibility/2006" xmlns:o="urn:schemas-microsoft-com:office:office" xmlns:r="http://schemas.openxmlformats.org/officeDocument/2006/relationships" xmlns:m="http://schemas.openxmlformats.org/officeDocument/2006/math" xmlns:v="urn:schemas-microsoft-com:vml" xmlns:wp14="http://schemas.microsoft.com/office/word/2010/wordprocessingDrawing" xmlns:wp="http://schemas.openxmlformats.org/drawingml/2006/wordprocessingDrawing" xmlns:w10="urn:schemas-microsoft-com:office:word" xmlns:w="http://schemas.openxmlformats.org/wordprocessingml/2006/main" xmlns:w14="http://schemas.microsoft.com/office/word/2010/wordml" xmlns:wpg="http://schemas.microsoft.com/office/word/2010/wordprocessingGroup" xmlns:wpi="http://schemas.microsoft.com/office/word/2010/wordprocessingInk" xmlns:wne="http://schemas.microsoft.com/office/word/2006/wordml" xmlns:wps="http://schemas.microsoft.com/office/word/2010/wordprocessingShape" mc:Ignorable="w14 wp14">
+<w:document xmlns:wpc="http://schemas.microsoft.com/office/word/2010/wordprocessingCanvas" xmlns:cx="http://schemas.microsoft.com/office/drawing/2014/chartex" xmlns:cx1="http://schemas.microsoft.com/office/drawing/2015/9/8/chartex" xmlns:cx2="http://schemas.microsoft.com/office/drawing/2015/10/21/chartex" xmlns:cx3="http://schemas.microsoft.com/office/drawing/2016/5/9/chartex" xmlns:cx4="http://schemas.microsoft.com/office/drawing/2016/5/10/chartex" xmlns:cx5="http://schemas.microsoft.com/office/drawing/2016/5/11/chartex" xmlns:mc="http://schemas.openxmlformats.org/markup-compatibility/2006" xmlns:o="urn:schemas-microsoft-com:office:office" xmlns:r="http://schemas.openxmlformats.org/officeDocument/2006/relationships" xmlns:m="http://schemas.openxmlformats.org/officeDocument/2006/math" xmlns:v="urn:schemas-microsoft-com:vml" xmlns:wp14="http://schemas.microsoft.com/office/word/2010/wordprocessingDrawing" xmlns:wp="http://schemas.openxmlformats.org/drawingml/2006/wordprocessingDrawing" xmlns:w10="urn:schemas-microsoft-com:office:word" xmlns:w="http://schemas.openxmlformats.org/wordprocessingml/2006/main" xmlns:w14="http://schemas.microsoft.com/office/word/2010/wordml" xmlns:w15="http://schemas.microsoft.com/office/word/2012/wordml" xmlns:w16se="http://schemas.microsoft.com/office/word/2015/wordml/symex" xmlns:wpg="http://schemas.microsoft.com/office/word/2010/wordprocessingGroup" xmlns:wpi="http://schemas.microsoft.com/office/word/2010/wordprocessingInk" xmlns:wne="http://schemas.microsoft.com/office/word/2006/wordml" xmlns:wps="http://schemas.microsoft.com/office/word/2010/wordprocessingShape" mc:Ignorable="w14 w15 w16se wp14">
   <w:body>
     <w:p>
       <w:pPr>
@@ -422,7 +422,14 @@
                 <w:sz w:val="24"/>
                 <w:szCs w:val="24"/>
               </w:rPr>
-              <w:t xml:space="preserve">The user should use the web extension so that the system will run. </w:t>
+              <w:t>The system will run</w:t>
+            </w:r>
+            <w:r>
+              <w:rPr>
+                <w:sz w:val="24"/>
+                <w:szCs w:val="24"/>
+              </w:rPr>
+              <w:t xml:space="preserve"> </w:t>
             </w:r>
           </w:p>
         </w:tc>
@@ -716,7 +723,21 @@
                 <w:sz w:val="24"/>
                 <w:szCs w:val="24"/>
               </w:rPr>
-              <w:t>The system will now compare the detected links to the list of fake news in database</w:t>
+              <w:t>The system will now compare the detected links to the list of fake</w:t>
+            </w:r>
+            <w:r>
+              <w:rPr>
+                <w:sz w:val="24"/>
+                <w:szCs w:val="24"/>
+              </w:rPr>
+              <w:t xml:space="preserve"> and authentic</w:t>
+            </w:r>
+            <w:r>
+              <w:rPr>
+                <w:sz w:val="24"/>
+                <w:szCs w:val="24"/>
+              </w:rPr>
+              <w:t xml:space="preserve"> news in database</w:t>
             </w:r>
             <w:r>
               <w:rPr>
@@ -918,7 +939,6 @@
                 <w:sz w:val="24"/>
                 <w:szCs w:val="24"/>
               </w:rPr>
-              <w:lastRenderedPageBreak/>
               <w:t>Use Case:</w:t>
             </w:r>
             <w:r>
@@ -1076,13 +1096,26 @@
           </w:tcPr>
           <w:p>
             <w:pPr>
-              <w:pStyle w:val="ListParagraph"/>
               <w:cnfStyle w:val="000000100000" w:firstRow="0" w:lastRow="0" w:firstColumn="0" w:lastColumn="0" w:oddVBand="0" w:evenVBand="0" w:oddHBand="1" w:evenHBand="0" w:firstRowFirstColumn="0" w:firstRowLastColumn="0" w:lastRowFirstColumn="0" w:lastRowLastColumn="0"/>
               <w:rPr>
                 <w:sz w:val="24"/>
                 <w:szCs w:val="24"/>
               </w:rPr>
             </w:pPr>
+            <w:r>
+              <w:rPr>
+                <w:sz w:val="24"/>
+                <w:szCs w:val="24"/>
+              </w:rPr>
+              <w:t xml:space="preserve">  </w:t>
+            </w:r>
+            <w:r>
+              <w:rPr>
+                <w:sz w:val="24"/>
+                <w:szCs w:val="24"/>
+              </w:rPr>
+              <w:t>User clicks the link</w:t>
+            </w:r>
           </w:p>
           <w:p>
             <w:pPr>
@@ -1102,7 +1135,7 @@
                 <w:sz w:val="24"/>
                 <w:szCs w:val="24"/>
               </w:rPr>
-              <w:t>User clicks the link</w:t>
+              <w:t xml:space="preserve">The system detected the links. </w:t>
             </w:r>
           </w:p>
           <w:p>
@@ -1123,7 +1156,7 @@
                 <w:sz w:val="24"/>
                 <w:szCs w:val="24"/>
               </w:rPr>
-              <w:t xml:space="preserve">The system detected the links. </w:t>
+              <w:t>The system will now compare the detected links to the list of fake news in database.</w:t>
             </w:r>
           </w:p>
           <w:p>
@@ -1144,7 +1177,7 @@
                 <w:sz w:val="24"/>
                 <w:szCs w:val="24"/>
               </w:rPr>
-              <w:t>The system will now compare the detected links to the list of fake news in database.</w:t>
+              <w:t>The system confirms the detected links.</w:t>
             </w:r>
           </w:p>
           <w:p>
@@ -1165,27 +1198,7 @@
                 <w:sz w:val="24"/>
                 <w:szCs w:val="24"/>
               </w:rPr>
-              <w:t>The system confirms the detected links.</w:t>
-            </w:r>
-          </w:p>
-          <w:p>
-            <w:pPr>
-              <w:pStyle w:val="ListParagraph"/>
-              <w:numPr>
-                <w:ilvl w:val="0"/>
-                <w:numId w:val="17"/>
-              </w:numPr>
-              <w:cnfStyle w:val="000000100000" w:firstRow="0" w:lastRow="0" w:firstColumn="0" w:lastColumn="0" w:oddVBand="0" w:evenVBand="0" w:oddHBand="1" w:evenHBand="0" w:firstRowFirstColumn="0" w:firstRowLastColumn="0" w:lastRowFirstColumn="0" w:lastRowLastColumn="0"/>
-              <w:rPr>
-                <w:sz w:val="24"/>
-                <w:szCs w:val="24"/>
-              </w:rPr>
-            </w:pPr>
-            <w:r>
-              <w:rPr>
-                <w:sz w:val="24"/>
-                <w:szCs w:val="24"/>
-              </w:rPr>
+              <w:lastRenderedPageBreak/>
               <w:t>Use case ends.</w:t>
             </w:r>
           </w:p>
@@ -1212,6 +1225,7 @@
                 <w:sz w:val="24"/>
                 <w:szCs w:val="24"/>
               </w:rPr>
+              <w:lastRenderedPageBreak/>
               <w:t>Pre-Condition:</w:t>
             </w:r>
           </w:p>
@@ -1220,36 +1234,6 @@
           <w:tcPr>
             <w:tcW w:w="7470" w:type="dxa"/>
           </w:tcPr>
-          <w:p>
-            <w:pPr>
-              <w:cnfStyle w:val="000000000000" w:firstRow="0" w:lastRow="0" w:firstColumn="0" w:lastColumn="0" w:oddVBand="0" w:evenVBand="0" w:oddHBand="0" w:evenHBand="0" w:firstRowFirstColumn="0" w:firstRowLastColumn="0" w:lastRowFirstColumn="0" w:lastRowLastColumn="0"/>
-              <w:rPr>
-                <w:sz w:val="24"/>
-                <w:szCs w:val="24"/>
-              </w:rPr>
-            </w:pPr>
-            <w:r>
-              <w:rPr>
-                <w:sz w:val="24"/>
-                <w:szCs w:val="24"/>
-              </w:rPr>
-              <w:t xml:space="preserve">The </w:t>
-            </w:r>
-            <w:r>
-              <w:rPr>
-                <w:sz w:val="24"/>
-                <w:szCs w:val="24"/>
-              </w:rPr>
-              <w:t>user should click the link</w:t>
-            </w:r>
-            <w:r>
-              <w:rPr>
-                <w:sz w:val="24"/>
-                <w:szCs w:val="24"/>
-              </w:rPr>
-              <w:t>.</w:t>
-            </w:r>
-          </w:p>
           <w:p>
             <w:pPr>
               <w:cnfStyle w:val="000000000000" w:firstRow="0" w:lastRow="0" w:firstColumn="0" w:lastColumn="0" w:oddVBand="0" w:evenVBand="0" w:oddHBand="0" w:evenHBand="0" w:firstRowFirstColumn="0" w:firstRowLastColumn="0" w:lastRowFirstColumn="0" w:lastRowLastColumn="0"/>
@@ -1676,6 +1660,8 @@
               </w:rPr>
               <w:t>Use case ends.</w:t>
             </w:r>
+            <w:bookmarkStart w:id="0" w:name="_GoBack"/>
+            <w:bookmarkEnd w:id="0"/>
           </w:p>
         </w:tc>
       </w:tr>
@@ -1721,39 +1707,7 @@
                 <w:sz w:val="24"/>
                 <w:szCs w:val="24"/>
               </w:rPr>
-              <w:t>The user should click the link.</w:t>
-            </w:r>
-          </w:p>
-          <w:p>
-            <w:pPr>
-              <w:cnfStyle w:val="000000000000" w:firstRow="0" w:lastRow="0" w:firstColumn="0" w:lastColumn="0" w:oddVBand="0" w:evenVBand="0" w:oddHBand="0" w:evenHBand="0" w:firstRowFirstColumn="0" w:firstRowLastColumn="0" w:lastRowFirstColumn="0" w:lastRowLastColumn="0"/>
-              <w:rPr>
-                <w:sz w:val="24"/>
-                <w:szCs w:val="24"/>
-              </w:rPr>
-            </w:pPr>
-            <w:r>
-              <w:rPr>
-                <w:sz w:val="24"/>
-                <w:szCs w:val="24"/>
-              </w:rPr>
-              <w:t>The system must be done in comparing the links.</w:t>
-            </w:r>
-          </w:p>
-          <w:p>
-            <w:pPr>
-              <w:cnfStyle w:val="000000000000" w:firstRow="0" w:lastRow="0" w:firstColumn="0" w:lastColumn="0" w:oddVBand="0" w:evenVBand="0" w:oddHBand="0" w:evenHBand="0" w:firstRowFirstColumn="0" w:firstRowLastColumn="0" w:lastRowFirstColumn="0" w:lastRowLastColumn="0"/>
-              <w:rPr>
-                <w:sz w:val="24"/>
-                <w:szCs w:val="24"/>
-              </w:rPr>
-            </w:pPr>
-            <w:r>
-              <w:rPr>
-                <w:sz w:val="24"/>
-                <w:szCs w:val="24"/>
-              </w:rPr>
-              <w:t>The system should confirm the link.</w:t>
+              <w:t>The system must confirm the link</w:t>
             </w:r>
           </w:p>
         </w:tc>
@@ -1844,10 +1798,7 @@
     <w:p/>
     <w:p/>
     <w:p/>
-    <w:p>
-      <w:bookmarkStart w:id="0" w:name="_GoBack"/>
-      <w:bookmarkEnd w:id="0"/>
-    </w:p>
+    <w:p/>
     <w:p/>
     <w:p/>
     <w:sectPr>
@@ -1861,8 +1812,8 @@
 </file>
 
 <file path=word/numbering.xml><?xml version="1.0" encoding="utf-8"?>
-<w:numbering xmlns:wpc="http://schemas.microsoft.com/office/word/2010/wordprocessingCanvas" xmlns:mc="http://schemas.openxmlformats.org/markup-compatibility/2006" xmlns:o="urn:schemas-microsoft-com:office:office" xmlns:r="http://schemas.openxmlformats.org/officeDocument/2006/relationships" xmlns:m="http://schemas.openxmlformats.org/officeDocument/2006/math" xmlns:v="urn:schemas-microsoft-com:vml" xmlns:wp14="http://schemas.microsoft.com/office/word/2010/wordprocessingDrawing" xmlns:wp="http://schemas.openxmlformats.org/drawingml/2006/wordprocessingDrawing" xmlns:w10="urn:schemas-microsoft-com:office:word" xmlns:w="http://schemas.openxmlformats.org/wordprocessingml/2006/main" xmlns:w14="http://schemas.microsoft.com/office/word/2010/wordml" xmlns:wpg="http://schemas.microsoft.com/office/word/2010/wordprocessingGroup" xmlns:wpi="http://schemas.microsoft.com/office/word/2010/wordprocessingInk" xmlns:wne="http://schemas.microsoft.com/office/word/2006/wordml" xmlns:wps="http://schemas.microsoft.com/office/word/2010/wordprocessingShape" mc:Ignorable="w14 wp14">
-  <w:abstractNum w:abstractNumId="0">
+<w:numbering xmlns:wpc="http://schemas.microsoft.com/office/word/2010/wordprocessingCanvas" xmlns:cx="http://schemas.microsoft.com/office/drawing/2014/chartex" xmlns:cx1="http://schemas.microsoft.com/office/drawing/2015/9/8/chartex" xmlns:cx2="http://schemas.microsoft.com/office/drawing/2015/10/21/chartex" xmlns:cx3="http://schemas.microsoft.com/office/drawing/2016/5/9/chartex" xmlns:cx4="http://schemas.microsoft.com/office/drawing/2016/5/10/chartex" xmlns:cx5="http://schemas.microsoft.com/office/drawing/2016/5/11/chartex" xmlns:mc="http://schemas.openxmlformats.org/markup-compatibility/2006" xmlns:o="urn:schemas-microsoft-com:office:office" xmlns:r="http://schemas.openxmlformats.org/officeDocument/2006/relationships" xmlns:m="http://schemas.openxmlformats.org/officeDocument/2006/math" xmlns:v="urn:schemas-microsoft-com:vml" xmlns:wp14="http://schemas.microsoft.com/office/word/2010/wordprocessingDrawing" xmlns:wp="http://schemas.openxmlformats.org/drawingml/2006/wordprocessingDrawing" xmlns:w10="urn:schemas-microsoft-com:office:word" xmlns:w="http://schemas.openxmlformats.org/wordprocessingml/2006/main" xmlns:w14="http://schemas.microsoft.com/office/word/2010/wordml" xmlns:w15="http://schemas.microsoft.com/office/word/2012/wordml" xmlns:w16se="http://schemas.microsoft.com/office/word/2015/wordml/symex" xmlns:wpg="http://schemas.microsoft.com/office/word/2010/wordprocessingGroup" xmlns:wpi="http://schemas.microsoft.com/office/word/2010/wordprocessingInk" xmlns:wne="http://schemas.microsoft.com/office/word/2006/wordml" xmlns:wps="http://schemas.microsoft.com/office/word/2010/wordprocessingShape" mc:Ignorable="w14 w15 w16se wp14">
+  <w:abstractNum w:abstractNumId="0" w15:restartNumberingAfterBreak="0">
     <w:nsid w:val="03C541DC"/>
     <w:multiLevelType w:val="multilevel"/>
     <w:tmpl w:val="B4022336"/>
@@ -1975,7 +1926,7 @@
       </w:rPr>
     </w:lvl>
   </w:abstractNum>
-  <w:abstractNum w:abstractNumId="1">
+  <w:abstractNum w:abstractNumId="1" w15:restartNumberingAfterBreak="0">
     <w:nsid w:val="0D6B665B"/>
     <w:multiLevelType w:val="hybridMultilevel"/>
     <w:tmpl w:val="19D4437A"/>
@@ -2064,7 +2015,7 @@
       </w:pPr>
     </w:lvl>
   </w:abstractNum>
-  <w:abstractNum w:abstractNumId="2">
+  <w:abstractNum w:abstractNumId="2" w15:restartNumberingAfterBreak="0">
     <w:nsid w:val="0FB00CD3"/>
     <w:multiLevelType w:val="multilevel"/>
     <w:tmpl w:val="E774F728"/>
@@ -2185,7 +2136,7 @@
       </w:rPr>
     </w:lvl>
   </w:abstractNum>
-  <w:abstractNum w:abstractNumId="3">
+  <w:abstractNum w:abstractNumId="3" w15:restartNumberingAfterBreak="0">
     <w:nsid w:val="15CC6A25"/>
     <w:multiLevelType w:val="hybridMultilevel"/>
     <w:tmpl w:val="19D4437A"/>
@@ -2274,7 +2225,7 @@
       </w:pPr>
     </w:lvl>
   </w:abstractNum>
-  <w:abstractNum w:abstractNumId="4">
+  <w:abstractNum w:abstractNumId="4" w15:restartNumberingAfterBreak="0">
     <w:nsid w:val="266706F2"/>
     <w:multiLevelType w:val="multilevel"/>
     <w:tmpl w:val="4BD2081C"/>
@@ -2387,7 +2338,7 @@
       </w:rPr>
     </w:lvl>
   </w:abstractNum>
-  <w:abstractNum w:abstractNumId="5">
+  <w:abstractNum w:abstractNumId="5" w15:restartNumberingAfterBreak="0">
     <w:nsid w:val="27FE676A"/>
     <w:multiLevelType w:val="hybridMultilevel"/>
     <w:tmpl w:val="62E2EC1C"/>
@@ -2476,7 +2427,7 @@
       </w:pPr>
     </w:lvl>
   </w:abstractNum>
-  <w:abstractNum w:abstractNumId="6">
+  <w:abstractNum w:abstractNumId="6" w15:restartNumberingAfterBreak="0">
     <w:nsid w:val="2C5C05B8"/>
     <w:multiLevelType w:val="hybridMultilevel"/>
     <w:tmpl w:val="11207FD2"/>
@@ -2565,7 +2516,7 @@
       </w:pPr>
     </w:lvl>
   </w:abstractNum>
-  <w:abstractNum w:abstractNumId="7">
+  <w:abstractNum w:abstractNumId="7" w15:restartNumberingAfterBreak="0">
     <w:nsid w:val="2D321E3A"/>
     <w:multiLevelType w:val="hybridMultilevel"/>
     <w:tmpl w:val="19D4437A"/>
@@ -2654,7 +2605,7 @@
       </w:pPr>
     </w:lvl>
   </w:abstractNum>
-  <w:abstractNum w:abstractNumId="8">
+  <w:abstractNum w:abstractNumId="8" w15:restartNumberingAfterBreak="0">
     <w:nsid w:val="309C13EE"/>
     <w:multiLevelType w:val="hybridMultilevel"/>
     <w:tmpl w:val="57D63A5C"/>
@@ -2743,7 +2694,7 @@
       </w:pPr>
     </w:lvl>
   </w:abstractNum>
-  <w:abstractNum w:abstractNumId="9">
+  <w:abstractNum w:abstractNumId="9" w15:restartNumberingAfterBreak="0">
     <w:nsid w:val="3749335B"/>
     <w:multiLevelType w:val="hybridMultilevel"/>
     <w:tmpl w:val="19D4437A"/>
@@ -2832,7 +2783,7 @@
       </w:pPr>
     </w:lvl>
   </w:abstractNum>
-  <w:abstractNum w:abstractNumId="10">
+  <w:abstractNum w:abstractNumId="10" w15:restartNumberingAfterBreak="0">
     <w:nsid w:val="4342040C"/>
     <w:multiLevelType w:val="hybridMultilevel"/>
     <w:tmpl w:val="19D4437A"/>
@@ -2921,7 +2872,7 @@
       </w:pPr>
     </w:lvl>
   </w:abstractNum>
-  <w:abstractNum w:abstractNumId="11">
+  <w:abstractNum w:abstractNumId="11" w15:restartNumberingAfterBreak="0">
     <w:nsid w:val="4F61097E"/>
     <w:multiLevelType w:val="hybridMultilevel"/>
     <w:tmpl w:val="A36034F6"/>
@@ -3010,7 +2961,7 @@
       </w:pPr>
     </w:lvl>
   </w:abstractNum>
-  <w:abstractNum w:abstractNumId="12">
+  <w:abstractNum w:abstractNumId="12" w15:restartNumberingAfterBreak="0">
     <w:nsid w:val="63260413"/>
     <w:multiLevelType w:val="hybridMultilevel"/>
     <w:tmpl w:val="B082EC40"/>
@@ -3099,7 +3050,7 @@
       </w:pPr>
     </w:lvl>
   </w:abstractNum>
-  <w:abstractNum w:abstractNumId="13">
+  <w:abstractNum w:abstractNumId="13" w15:restartNumberingAfterBreak="0">
     <w:nsid w:val="63877BC4"/>
     <w:multiLevelType w:val="hybridMultilevel"/>
     <w:tmpl w:val="19D4437A"/>
@@ -3188,7 +3139,7 @@
       </w:pPr>
     </w:lvl>
   </w:abstractNum>
-  <w:abstractNum w:abstractNumId="14">
+  <w:abstractNum w:abstractNumId="14" w15:restartNumberingAfterBreak="0">
     <w:nsid w:val="67B83DEA"/>
     <w:multiLevelType w:val="hybridMultilevel"/>
     <w:tmpl w:val="19D4437A"/>
@@ -3277,7 +3228,7 @@
       </w:pPr>
     </w:lvl>
   </w:abstractNum>
-  <w:abstractNum w:abstractNumId="15">
+  <w:abstractNum w:abstractNumId="15" w15:restartNumberingAfterBreak="0">
     <w:nsid w:val="680B2F3C"/>
     <w:multiLevelType w:val="hybridMultilevel"/>
     <w:tmpl w:val="4A287734"/>
@@ -3366,7 +3317,7 @@
       </w:pPr>
     </w:lvl>
   </w:abstractNum>
-  <w:abstractNum w:abstractNumId="16">
+  <w:abstractNum w:abstractNumId="16" w15:restartNumberingAfterBreak="0">
     <w:nsid w:val="71331051"/>
     <w:multiLevelType w:val="hybridMultilevel"/>
     <w:tmpl w:val="19D4437A"/>
@@ -3455,7 +3406,7 @@
       </w:pPr>
     </w:lvl>
   </w:abstractNum>
-  <w:abstractNum w:abstractNumId="17">
+  <w:abstractNum w:abstractNumId="17" w15:restartNumberingAfterBreak="0">
     <w:nsid w:val="7559289F"/>
     <w:multiLevelType w:val="hybridMultilevel"/>
     <w:tmpl w:val="54801B74"/>
@@ -3544,7 +3495,7 @@
       </w:pPr>
     </w:lvl>
   </w:abstractNum>
-  <w:abstractNum w:abstractNumId="18">
+  <w:abstractNum w:abstractNumId="18" w15:restartNumberingAfterBreak="0">
     <w:nsid w:val="76114655"/>
     <w:multiLevelType w:val="hybridMultilevel"/>
     <w:tmpl w:val="5D0025F2"/>
@@ -3694,7 +3645,7 @@
 </file>
 
 <file path=word/styles.xml><?xml version="1.0" encoding="utf-8"?>
-<w:styles xmlns:mc="http://schemas.openxmlformats.org/markup-compatibility/2006" xmlns:r="http://schemas.openxmlformats.org/officeDocument/2006/relationships" xmlns:w="http://schemas.openxmlformats.org/wordprocessingml/2006/main" xmlns:w14="http://schemas.microsoft.com/office/word/2010/wordml" mc:Ignorable="w14">
+<w:styles xmlns:mc="http://schemas.openxmlformats.org/markup-compatibility/2006" xmlns:r="http://schemas.openxmlformats.org/officeDocument/2006/relationships" xmlns:w="http://schemas.openxmlformats.org/wordprocessingml/2006/main" xmlns:w14="http://schemas.microsoft.com/office/word/2010/wordml" xmlns:w15="http://schemas.microsoft.com/office/word/2012/wordml" xmlns:w16se="http://schemas.microsoft.com/office/word/2015/wordml/symex" mc:Ignorable="w14 w15 w16se">
   <w:docDefaults>
     <w:rPrDefault>
       <w:rPr>
@@ -3710,144 +3661,381 @@
       </w:pPr>
     </w:pPrDefault>
   </w:docDefaults>
-  <w:latentStyles w:defLockedState="0" w:defUIPriority="99" w:defSemiHidden="1" w:defUnhideWhenUsed="1" w:defQFormat="0" w:count="267">
-    <w:lsdException w:name="Normal" w:semiHidden="0" w:uiPriority="0" w:unhideWhenUsed="0" w:qFormat="1"/>
-    <w:lsdException w:name="heading 1" w:semiHidden="0" w:uiPriority="9" w:unhideWhenUsed="0" w:qFormat="1"/>
-    <w:lsdException w:name="heading 2" w:uiPriority="9" w:qFormat="1"/>
-    <w:lsdException w:name="heading 3" w:uiPriority="9" w:qFormat="1"/>
-    <w:lsdException w:name="heading 4" w:uiPriority="9" w:qFormat="1"/>
-    <w:lsdException w:name="heading 5" w:uiPriority="9" w:qFormat="1"/>
-    <w:lsdException w:name="heading 6" w:uiPriority="9" w:qFormat="1"/>
-    <w:lsdException w:name="heading 7" w:uiPriority="9" w:qFormat="1"/>
-    <w:lsdException w:name="heading 8" w:uiPriority="9" w:qFormat="1"/>
-    <w:lsdException w:name="heading 9" w:uiPriority="9" w:qFormat="1"/>
-    <w:lsdException w:name="toc 1" w:uiPriority="39"/>
-    <w:lsdException w:name="toc 2" w:uiPriority="39"/>
-    <w:lsdException w:name="toc 3" w:uiPriority="39"/>
-    <w:lsdException w:name="toc 4" w:uiPriority="39"/>
-    <w:lsdException w:name="toc 5" w:uiPriority="39"/>
-    <w:lsdException w:name="toc 6" w:uiPriority="39"/>
-    <w:lsdException w:name="toc 7" w:uiPriority="39"/>
-    <w:lsdException w:name="toc 8" w:uiPriority="39"/>
-    <w:lsdException w:name="toc 9" w:uiPriority="39"/>
-    <w:lsdException w:name="caption" w:uiPriority="35" w:qFormat="1"/>
-    <w:lsdException w:name="Title" w:semiHidden="0" w:uiPriority="10" w:unhideWhenUsed="0" w:qFormat="1"/>
-    <w:lsdException w:name="Default Paragraph Font" w:uiPriority="1"/>
-    <w:lsdException w:name="Subtitle" w:semiHidden="0" w:uiPriority="11" w:unhideWhenUsed="0" w:qFormat="1"/>
-    <w:lsdException w:name="Strong" w:semiHidden="0" w:uiPriority="22" w:unhideWhenUsed="0" w:qFormat="1"/>
-    <w:lsdException w:name="Emphasis" w:semiHidden="0" w:uiPriority="20" w:unhideWhenUsed="0" w:qFormat="1"/>
-    <w:lsdException w:name="Table Grid" w:uiPriority="39"/>
-    <w:lsdException w:name="Placeholder Text" w:unhideWhenUsed="0"/>
-    <w:lsdException w:name="No Spacing" w:semiHidden="0" w:uiPriority="1" w:unhideWhenUsed="0" w:qFormat="1"/>
-    <w:lsdException w:name="Light Shading" w:semiHidden="0" w:uiPriority="60" w:unhideWhenUsed="0"/>
-    <w:lsdException w:name="Light List" w:semiHidden="0" w:uiPriority="61" w:unhideWhenUsed="0"/>
-    <w:lsdException w:name="Light Grid" w:semiHidden="0" w:uiPriority="62" w:unhideWhenUsed="0"/>
-    <w:lsdException w:name="Medium Shading 1" w:semiHidden="0" w:uiPriority="63" w:unhideWhenUsed="0"/>
-    <w:lsdException w:name="Medium Shading 2" w:semiHidden="0" w:uiPriority="64" w:unhideWhenUsed="0"/>
-    <w:lsdException w:name="Medium List 1" w:semiHidden="0" w:uiPriority="65" w:unhideWhenUsed="0"/>
-    <w:lsdException w:name="Medium List 2" w:semiHidden="0" w:uiPriority="66" w:unhideWhenUsed="0"/>
-    <w:lsdException w:name="Medium Grid 1" w:semiHidden="0" w:uiPriority="67" w:unhideWhenUsed="0"/>
-    <w:lsdException w:name="Medium Grid 2" w:semiHidden="0" w:uiPriority="68" w:unhideWhenUsed="0"/>
-    <w:lsdException w:name="Medium Grid 3" w:semiHidden="0" w:uiPriority="69" w:unhideWhenUsed="0"/>
-    <w:lsdException w:name="Dark List" w:semiHidden="0" w:uiPriority="70" w:unhideWhenUsed="0"/>
-    <w:lsdException w:name="Colorful Shading" w:semiHidden="0" w:uiPriority="71" w:unhideWhenUsed="0"/>
-    <w:lsdException w:name="Colorful List" w:semiHidden="0" w:uiPriority="72" w:unhideWhenUsed="0"/>
-    <w:lsdException w:name="Colorful Grid" w:semiHidden="0" w:uiPriority="73" w:unhideWhenUsed="0"/>
-    <w:lsdException w:name="Light Shading Accent 1" w:semiHidden="0" w:uiPriority="60" w:unhideWhenUsed="0"/>
-    <w:lsdException w:name="Light List Accent 1" w:semiHidden="0" w:uiPriority="61" w:unhideWhenUsed="0"/>
-    <w:lsdException w:name="Light Grid Accent 1" w:semiHidden="0" w:uiPriority="62" w:unhideWhenUsed="0"/>
-    <w:lsdException w:name="Medium Shading 1 Accent 1" w:semiHidden="0" w:uiPriority="63" w:unhideWhenUsed="0"/>
-    <w:lsdException w:name="Medium Shading 2 Accent 1" w:semiHidden="0" w:uiPriority="64" w:unhideWhenUsed="0"/>
-    <w:lsdException w:name="Medium List 1 Accent 1" w:semiHidden="0" w:uiPriority="65" w:unhideWhenUsed="0"/>
-    <w:lsdException w:name="Revision" w:unhideWhenUsed="0"/>
-    <w:lsdException w:name="List Paragraph" w:semiHidden="0" w:uiPriority="34" w:unhideWhenUsed="0" w:qFormat="1"/>
-    <w:lsdException w:name="Quote" w:semiHidden="0" w:uiPriority="29" w:unhideWhenUsed="0" w:qFormat="1"/>
-    <w:lsdException w:name="Intense Quote" w:semiHidden="0" w:uiPriority="30" w:unhideWhenUsed="0" w:qFormat="1"/>
-    <w:lsdException w:name="Medium List 2 Accent 1" w:semiHidden="0" w:uiPriority="66" w:unhideWhenUsed="0"/>
-    <w:lsdException w:name="Medium Grid 1 Accent 1" w:semiHidden="0" w:uiPriority="67" w:unhideWhenUsed="0"/>
-    <w:lsdException w:name="Medium Grid 2 Accent 1" w:semiHidden="0" w:uiPriority="68" w:unhideWhenUsed="0"/>
-    <w:lsdException w:name="Medium Grid 3 Accent 1" w:semiHidden="0" w:uiPriority="69" w:unhideWhenUsed="0"/>
-    <w:lsdException w:name="Dark List Accent 1" w:semiHidden="0" w:uiPriority="70" w:unhideWhenUsed="0"/>
-    <w:lsdException w:name="Colorful Shading Accent 1" w:semiHidden="0" w:uiPriority="71" w:unhideWhenUsed="0"/>
-    <w:lsdException w:name="Colorful List Accent 1" w:semiHidden="0" w:uiPriority="72" w:unhideWhenUsed="0"/>
-    <w:lsdException w:name="Colorful Grid Accent 1" w:semiHidden="0" w:uiPriority="73" w:unhideWhenUsed="0"/>
-    <w:lsdException w:name="Light Shading Accent 2" w:semiHidden="0" w:uiPriority="60" w:unhideWhenUsed="0"/>
-    <w:lsdException w:name="Light List Accent 2" w:semiHidden="0" w:uiPriority="61" w:unhideWhenUsed="0"/>
-    <w:lsdException w:name="Light Grid Accent 2" w:semiHidden="0" w:uiPriority="62" w:unhideWhenUsed="0"/>
-    <w:lsdException w:name="Medium Shading 1 Accent 2" w:semiHidden="0" w:uiPriority="63" w:unhideWhenUsed="0"/>
-    <w:lsdException w:name="Medium Shading 2 Accent 2" w:semiHidden="0" w:uiPriority="64" w:unhideWhenUsed="0"/>
-    <w:lsdException w:name="Medium List 1 Accent 2" w:semiHidden="0" w:uiPriority="65" w:unhideWhenUsed="0"/>
-    <w:lsdException w:name="Medium List 2 Accent 2" w:semiHidden="0" w:uiPriority="66" w:unhideWhenUsed="0"/>
-    <w:lsdException w:name="Medium Grid 1 Accent 2" w:semiHidden="0" w:uiPriority="67" w:unhideWhenUsed="0"/>
-    <w:lsdException w:name="Medium Grid 2 Accent 2" w:semiHidden="0" w:uiPriority="68" w:unhideWhenUsed="0"/>
-    <w:lsdException w:name="Medium Grid 3 Accent 2" w:semiHidden="0" w:uiPriority="69" w:unhideWhenUsed="0"/>
-    <w:lsdException w:name="Dark List Accent 2" w:semiHidden="0" w:uiPriority="70" w:unhideWhenUsed="0"/>
-    <w:lsdException w:name="Colorful Shading Accent 2" w:semiHidden="0" w:uiPriority="71" w:unhideWhenUsed="0"/>
-    <w:lsdException w:name="Colorful List Accent 2" w:semiHidden="0" w:uiPriority="72" w:unhideWhenUsed="0"/>
-    <w:lsdException w:name="Colorful Grid Accent 2" w:semiHidden="0" w:uiPriority="73" w:unhideWhenUsed="0"/>
-    <w:lsdException w:name="Light Shading Accent 3" w:semiHidden="0" w:uiPriority="60" w:unhideWhenUsed="0"/>
-    <w:lsdException w:name="Light List Accent 3" w:semiHidden="0" w:uiPriority="61" w:unhideWhenUsed="0"/>
-    <w:lsdException w:name="Light Grid Accent 3" w:semiHidden="0" w:uiPriority="62" w:unhideWhenUsed="0"/>
-    <w:lsdException w:name="Medium Shading 1 Accent 3" w:semiHidden="0" w:uiPriority="63" w:unhideWhenUsed="0"/>
-    <w:lsdException w:name="Medium Shading 2 Accent 3" w:semiHidden="0" w:uiPriority="64" w:unhideWhenUsed="0"/>
-    <w:lsdException w:name="Medium List 1 Accent 3" w:semiHidden="0" w:uiPriority="65" w:unhideWhenUsed="0"/>
-    <w:lsdException w:name="Medium List 2 Accent 3" w:semiHidden="0" w:uiPriority="66" w:unhideWhenUsed="0"/>
-    <w:lsdException w:name="Medium Grid 1 Accent 3" w:semiHidden="0" w:uiPriority="67" w:unhideWhenUsed="0"/>
-    <w:lsdException w:name="Medium Grid 2 Accent 3" w:semiHidden="0" w:uiPriority="68" w:unhideWhenUsed="0"/>
-    <w:lsdException w:name="Medium Grid 3 Accent 3" w:semiHidden="0" w:uiPriority="69" w:unhideWhenUsed="0"/>
-    <w:lsdException w:name="Dark List Accent 3" w:semiHidden="0" w:uiPriority="70" w:unhideWhenUsed="0"/>
-    <w:lsdException w:name="Colorful Shading Accent 3" w:semiHidden="0" w:uiPriority="71" w:unhideWhenUsed="0"/>
-    <w:lsdException w:name="Colorful List Accent 3" w:semiHidden="0" w:uiPriority="72" w:unhideWhenUsed="0"/>
-    <w:lsdException w:name="Colorful Grid Accent 3" w:semiHidden="0" w:uiPriority="73" w:unhideWhenUsed="0"/>
-    <w:lsdException w:name="Light Shading Accent 4" w:semiHidden="0" w:uiPriority="60" w:unhideWhenUsed="0"/>
-    <w:lsdException w:name="Light List Accent 4" w:semiHidden="0" w:uiPriority="61" w:unhideWhenUsed="0"/>
-    <w:lsdException w:name="Light Grid Accent 4" w:semiHidden="0" w:uiPriority="62" w:unhideWhenUsed="0"/>
-    <w:lsdException w:name="Medium Shading 1 Accent 4" w:semiHidden="0" w:uiPriority="63" w:unhideWhenUsed="0"/>
-    <w:lsdException w:name="Medium Shading 2 Accent 4" w:semiHidden="0" w:uiPriority="64" w:unhideWhenUsed="0"/>
-    <w:lsdException w:name="Medium List 1 Accent 4" w:semiHidden="0" w:uiPriority="65" w:unhideWhenUsed="0"/>
-    <w:lsdException w:name="Medium List 2 Accent 4" w:semiHidden="0" w:uiPriority="66" w:unhideWhenUsed="0"/>
-    <w:lsdException w:name="Medium Grid 1 Accent 4" w:semiHidden="0" w:uiPriority="67" w:unhideWhenUsed="0"/>
-    <w:lsdException w:name="Medium Grid 2 Accent 4" w:semiHidden="0" w:uiPriority="68" w:unhideWhenUsed="0"/>
-    <w:lsdException w:name="Medium Grid 3 Accent 4" w:semiHidden="0" w:uiPriority="69" w:unhideWhenUsed="0"/>
-    <w:lsdException w:name="Dark List Accent 4" w:semiHidden="0" w:uiPriority="70" w:unhideWhenUsed="0"/>
-    <w:lsdException w:name="Colorful Shading Accent 4" w:semiHidden="0" w:uiPriority="71" w:unhideWhenUsed="0"/>
-    <w:lsdException w:name="Colorful List Accent 4" w:semiHidden="0" w:uiPriority="72" w:unhideWhenUsed="0"/>
-    <w:lsdException w:name="Colorful Grid Accent 4" w:semiHidden="0" w:uiPriority="73" w:unhideWhenUsed="0"/>
-    <w:lsdException w:name="Light Shading Accent 5" w:semiHidden="0" w:uiPriority="60" w:unhideWhenUsed="0"/>
-    <w:lsdException w:name="Light List Accent 5" w:semiHidden="0" w:uiPriority="61" w:unhideWhenUsed="0"/>
-    <w:lsdException w:name="Light Grid Accent 5" w:semiHidden="0" w:uiPriority="62" w:unhideWhenUsed="0"/>
-    <w:lsdException w:name="Medium Shading 1 Accent 5" w:semiHidden="0" w:uiPriority="63" w:unhideWhenUsed="0"/>
-    <w:lsdException w:name="Medium Shading 2 Accent 5" w:semiHidden="0" w:uiPriority="64" w:unhideWhenUsed="0"/>
-    <w:lsdException w:name="Medium List 1 Accent 5" w:semiHidden="0" w:uiPriority="65" w:unhideWhenUsed="0"/>
-    <w:lsdException w:name="Medium List 2 Accent 5" w:semiHidden="0" w:uiPriority="66" w:unhideWhenUsed="0"/>
-    <w:lsdException w:name="Medium Grid 1 Accent 5" w:semiHidden="0" w:uiPriority="67" w:unhideWhenUsed="0"/>
-    <w:lsdException w:name="Medium Grid 2 Accent 5" w:semiHidden="0" w:uiPriority="68" w:unhideWhenUsed="0"/>
-    <w:lsdException w:name="Medium Grid 3 Accent 5" w:semiHidden="0" w:uiPriority="69" w:unhideWhenUsed="0"/>
-    <w:lsdException w:name="Dark List Accent 5" w:semiHidden="0" w:uiPriority="70" w:unhideWhenUsed="0"/>
-    <w:lsdException w:name="Colorful Shading Accent 5" w:semiHidden="0" w:uiPriority="71" w:unhideWhenUsed="0"/>
-    <w:lsdException w:name="Colorful List Accent 5" w:semiHidden="0" w:uiPriority="72" w:unhideWhenUsed="0"/>
-    <w:lsdException w:name="Colorful Grid Accent 5" w:semiHidden="0" w:uiPriority="73" w:unhideWhenUsed="0"/>
-    <w:lsdException w:name="Light Shading Accent 6" w:semiHidden="0" w:uiPriority="60" w:unhideWhenUsed="0"/>
-    <w:lsdException w:name="Light List Accent 6" w:semiHidden="0" w:uiPriority="61" w:unhideWhenUsed="0"/>
-    <w:lsdException w:name="Light Grid Accent 6" w:semiHidden="0" w:uiPriority="62" w:unhideWhenUsed="0"/>
-    <w:lsdException w:name="Medium Shading 1 Accent 6" w:semiHidden="0" w:uiPriority="63" w:unhideWhenUsed="0"/>
-    <w:lsdException w:name="Medium Shading 2 Accent 6" w:semiHidden="0" w:uiPriority="64" w:unhideWhenUsed="0"/>
-    <w:lsdException w:name="Medium List 1 Accent 6" w:semiHidden="0" w:uiPriority="65" w:unhideWhenUsed="0"/>
-    <w:lsdException w:name="Medium List 2 Accent 6" w:semiHidden="0" w:uiPriority="66" w:unhideWhenUsed="0"/>
-    <w:lsdException w:name="Medium Grid 1 Accent 6" w:semiHidden="0" w:uiPriority="67" w:unhideWhenUsed="0"/>
-    <w:lsdException w:name="Medium Grid 2 Accent 6" w:semiHidden="0" w:uiPriority="68" w:unhideWhenUsed="0"/>
-    <w:lsdException w:name="Medium Grid 3 Accent 6" w:semiHidden="0" w:uiPriority="69" w:unhideWhenUsed="0"/>
-    <w:lsdException w:name="Dark List Accent 6" w:semiHidden="0" w:uiPriority="70" w:unhideWhenUsed="0"/>
-    <w:lsdException w:name="Colorful Shading Accent 6" w:semiHidden="0" w:uiPriority="71" w:unhideWhenUsed="0"/>
-    <w:lsdException w:name="Colorful List Accent 6" w:semiHidden="0" w:uiPriority="72" w:unhideWhenUsed="0"/>
-    <w:lsdException w:name="Colorful Grid Accent 6" w:semiHidden="0" w:uiPriority="73" w:unhideWhenUsed="0"/>
-    <w:lsdException w:name="Subtle Emphasis" w:semiHidden="0" w:uiPriority="19" w:unhideWhenUsed="0" w:qFormat="1"/>
-    <w:lsdException w:name="Intense Emphasis" w:semiHidden="0" w:uiPriority="21" w:unhideWhenUsed="0" w:qFormat="1"/>
-    <w:lsdException w:name="Subtle Reference" w:semiHidden="0" w:uiPriority="31" w:unhideWhenUsed="0" w:qFormat="1"/>
-    <w:lsdException w:name="Intense Reference" w:semiHidden="0" w:uiPriority="32" w:unhideWhenUsed="0" w:qFormat="1"/>
-    <w:lsdException w:name="Book Title" w:semiHidden="0" w:uiPriority="33" w:unhideWhenUsed="0" w:qFormat="1"/>
-    <w:lsdException w:name="Bibliography" w:uiPriority="37"/>
-    <w:lsdException w:name="TOC Heading" w:uiPriority="39" w:qFormat="1"/>
+  <w:latentStyles w:defLockedState="0" w:defUIPriority="99" w:defSemiHidden="0" w:defUnhideWhenUsed="0" w:defQFormat="0" w:count="374">
+    <w:lsdException w:name="Normal" w:uiPriority="0" w:qFormat="1"/>
+    <w:lsdException w:name="heading 1" w:uiPriority="9" w:qFormat="1"/>
+    <w:lsdException w:name="heading 2" w:semiHidden="1" w:uiPriority="9" w:unhideWhenUsed="1" w:qFormat="1"/>
+    <w:lsdException w:name="heading 3" w:semiHidden="1" w:uiPriority="9" w:unhideWhenUsed="1" w:qFormat="1"/>
+    <w:lsdException w:name="heading 4" w:semiHidden="1" w:uiPriority="9" w:unhideWhenUsed="1" w:qFormat="1"/>
+    <w:lsdException w:name="heading 5" w:semiHidden="1" w:uiPriority="9" w:unhideWhenUsed="1" w:qFormat="1"/>
+    <w:lsdException w:name="heading 6" w:semiHidden="1" w:uiPriority="9" w:unhideWhenUsed="1" w:qFormat="1"/>
+    <w:lsdException w:name="heading 7" w:semiHidden="1" w:uiPriority="9" w:unhideWhenUsed="1" w:qFormat="1"/>
+    <w:lsdException w:name="heading 8" w:semiHidden="1" w:uiPriority="9" w:unhideWhenUsed="1" w:qFormat="1"/>
+    <w:lsdException w:name="heading 9" w:semiHidden="1" w:uiPriority="9" w:unhideWhenUsed="1" w:qFormat="1"/>
+    <w:lsdException w:name="index 1" w:semiHidden="1" w:unhideWhenUsed="1"/>
+    <w:lsdException w:name="index 2" w:semiHidden="1" w:unhideWhenUsed="1"/>
+    <w:lsdException w:name="index 3" w:semiHidden="1" w:unhideWhenUsed="1"/>
+    <w:lsdException w:name="index 4" w:semiHidden="1" w:unhideWhenUsed="1"/>
+    <w:lsdException w:name="index 5" w:semiHidden="1" w:unhideWhenUsed="1"/>
+    <w:lsdException w:name="index 6" w:semiHidden="1" w:unhideWhenUsed="1"/>
+    <w:lsdException w:name="index 7" w:semiHidden="1" w:unhideWhenUsed="1"/>
+    <w:lsdException w:name="index 8" w:semiHidden="1" w:unhideWhenUsed="1"/>
+    <w:lsdException w:name="index 9" w:semiHidden="1" w:unhideWhenUsed="1"/>
+    <w:lsdException w:name="toc 1" w:semiHidden="1" w:uiPriority="39" w:unhideWhenUsed="1"/>
+    <w:lsdException w:name="toc 2" w:semiHidden="1" w:uiPriority="39" w:unhideWhenUsed="1"/>
+    <w:lsdException w:name="toc 3" w:semiHidden="1" w:uiPriority="39" w:unhideWhenUsed="1"/>
+    <w:lsdException w:name="toc 4" w:semiHidden="1" w:uiPriority="39" w:unhideWhenUsed="1"/>
+    <w:lsdException w:name="toc 5" w:semiHidden="1" w:uiPriority="39" w:unhideWhenUsed="1"/>
+    <w:lsdException w:name="toc 6" w:semiHidden="1" w:uiPriority="39" w:unhideWhenUsed="1"/>
+    <w:lsdException w:name="toc 7" w:semiHidden="1" w:uiPriority="39" w:unhideWhenUsed="1"/>
+    <w:lsdException w:name="toc 8" w:semiHidden="1" w:uiPriority="39" w:unhideWhenUsed="1"/>
+    <w:lsdException w:name="toc 9" w:semiHidden="1" w:uiPriority="39" w:unhideWhenUsed="1"/>
+    <w:lsdException w:name="Normal Indent" w:semiHidden="1" w:unhideWhenUsed="1"/>
+    <w:lsdException w:name="footnote text" w:semiHidden="1" w:unhideWhenUsed="1"/>
+    <w:lsdException w:name="annotation text" w:semiHidden="1" w:unhideWhenUsed="1"/>
+    <w:lsdException w:name="header" w:semiHidden="1" w:unhideWhenUsed="1"/>
+    <w:lsdException w:name="footer" w:semiHidden="1" w:unhideWhenUsed="1"/>
+    <w:lsdException w:name="index heading" w:semiHidden="1" w:unhideWhenUsed="1"/>
+    <w:lsdException w:name="caption" w:semiHidden="1" w:uiPriority="35" w:unhideWhenUsed="1" w:qFormat="1"/>
+    <w:lsdException w:name="table of figures" w:semiHidden="1" w:unhideWhenUsed="1"/>
+    <w:lsdException w:name="envelope address" w:semiHidden="1" w:unhideWhenUsed="1"/>
+    <w:lsdException w:name="envelope return" w:semiHidden="1" w:unhideWhenUsed="1"/>
+    <w:lsdException w:name="footnote reference" w:semiHidden="1" w:unhideWhenUsed="1"/>
+    <w:lsdException w:name="annotation reference" w:semiHidden="1" w:unhideWhenUsed="1"/>
+    <w:lsdException w:name="line number" w:semiHidden="1" w:unhideWhenUsed="1"/>
+    <w:lsdException w:name="page number" w:semiHidden="1" w:unhideWhenUsed="1"/>
+    <w:lsdException w:name="endnote reference" w:semiHidden="1" w:unhideWhenUsed="1"/>
+    <w:lsdException w:name="endnote text" w:semiHidden="1" w:unhideWhenUsed="1"/>
+    <w:lsdException w:name="table of authorities" w:semiHidden="1" w:unhideWhenUsed="1"/>
+    <w:lsdException w:name="macro" w:semiHidden="1" w:unhideWhenUsed="1"/>
+    <w:lsdException w:name="toa heading" w:semiHidden="1" w:unhideWhenUsed="1"/>
+    <w:lsdException w:name="List" w:semiHidden="1" w:unhideWhenUsed="1"/>
+    <w:lsdException w:name="List Bullet" w:semiHidden="1" w:unhideWhenUsed="1"/>
+    <w:lsdException w:name="List Number" w:semiHidden="1" w:unhideWhenUsed="1"/>
+    <w:lsdException w:name="List 2" w:semiHidden="1" w:unhideWhenUsed="1"/>
+    <w:lsdException w:name="List 3" w:semiHidden="1" w:unhideWhenUsed="1"/>
+    <w:lsdException w:name="List 4" w:semiHidden="1" w:unhideWhenUsed="1"/>
+    <w:lsdException w:name="List 5" w:semiHidden="1" w:unhideWhenUsed="1"/>
+    <w:lsdException w:name="List Bullet 2" w:semiHidden="1" w:unhideWhenUsed="1"/>
+    <w:lsdException w:name="List Bullet 3" w:semiHidden="1" w:unhideWhenUsed="1"/>
+    <w:lsdException w:name="List Bullet 4" w:semiHidden="1" w:unhideWhenUsed="1"/>
+    <w:lsdException w:name="List Bullet 5" w:semiHidden="1" w:unhideWhenUsed="1"/>
+    <w:lsdException w:name="List Number 2" w:semiHidden="1" w:unhideWhenUsed="1"/>
+    <w:lsdException w:name="List Number 3" w:semiHidden="1" w:unhideWhenUsed="1"/>
+    <w:lsdException w:name="List Number 4" w:semiHidden="1" w:unhideWhenUsed="1"/>
+    <w:lsdException w:name="List Number 5" w:semiHidden="1" w:unhideWhenUsed="1"/>
+    <w:lsdException w:name="Title" w:uiPriority="10" w:qFormat="1"/>
+    <w:lsdException w:name="Closing" w:semiHidden="1" w:unhideWhenUsed="1"/>
+    <w:lsdException w:name="Signature" w:semiHidden="1" w:unhideWhenUsed="1"/>
+    <w:lsdException w:name="Default Paragraph Font" w:semiHidden="1" w:uiPriority="1" w:unhideWhenUsed="1"/>
+    <w:lsdException w:name="Body Text" w:semiHidden="1" w:unhideWhenUsed="1"/>
+    <w:lsdException w:name="Body Text Indent" w:semiHidden="1" w:unhideWhenUsed="1"/>
+    <w:lsdException w:name="List Continue" w:semiHidden="1" w:unhideWhenUsed="1"/>
+    <w:lsdException w:name="List Continue 2" w:semiHidden="1" w:unhideWhenUsed="1"/>
+    <w:lsdException w:name="List Continue 3" w:semiHidden="1" w:unhideWhenUsed="1"/>
+    <w:lsdException w:name="List Continue 4" w:semiHidden="1" w:unhideWhenUsed="1"/>
+    <w:lsdException w:name="List Continue 5" w:semiHidden="1" w:unhideWhenUsed="1"/>
+    <w:lsdException w:name="Message Header" w:semiHidden="1" w:unhideWhenUsed="1"/>
+    <w:lsdException w:name="Subtitle" w:uiPriority="11" w:qFormat="1"/>
+    <w:lsdException w:name="Salutation" w:semiHidden="1" w:unhideWhenUsed="1"/>
+    <w:lsdException w:name="Date" w:semiHidden="1" w:unhideWhenUsed="1"/>
+    <w:lsdException w:name="Body Text First Indent" w:semiHidden="1" w:unhideWhenUsed="1"/>
+    <w:lsdException w:name="Body Text First Indent 2" w:semiHidden="1" w:unhideWhenUsed="1"/>
+    <w:lsdException w:name="Note Heading" w:semiHidden="1" w:unhideWhenUsed="1"/>
+    <w:lsdException w:name="Body Text 2" w:semiHidden="1" w:unhideWhenUsed="1"/>
+    <w:lsdException w:name="Body Text 3" w:semiHidden="1" w:unhideWhenUsed="1"/>
+    <w:lsdException w:name="Body Text Indent 2" w:semiHidden="1" w:unhideWhenUsed="1"/>
+    <w:lsdException w:name="Body Text Indent 3" w:semiHidden="1" w:unhideWhenUsed="1"/>
+    <w:lsdException w:name="Block Text" w:semiHidden="1" w:unhideWhenUsed="1"/>
+    <w:lsdException w:name="Hyperlink" w:semiHidden="1" w:unhideWhenUsed="1"/>
+    <w:lsdException w:name="FollowedHyperlink" w:semiHidden="1" w:unhideWhenUsed="1"/>
+    <w:lsdException w:name="Strong" w:uiPriority="22" w:qFormat="1"/>
+    <w:lsdException w:name="Emphasis" w:uiPriority="20" w:qFormat="1"/>
+    <w:lsdException w:name="Document Map" w:semiHidden="1" w:unhideWhenUsed="1"/>
+    <w:lsdException w:name="Plain Text" w:semiHidden="1" w:unhideWhenUsed="1"/>
+    <w:lsdException w:name="E-mail Signature" w:semiHidden="1" w:unhideWhenUsed="1"/>
+    <w:lsdException w:name="HTML Top of Form" w:semiHidden="1" w:unhideWhenUsed="1"/>
+    <w:lsdException w:name="HTML Bottom of Form" w:semiHidden="1" w:unhideWhenUsed="1"/>
+    <w:lsdException w:name="Normal (Web)" w:semiHidden="1" w:unhideWhenUsed="1"/>
+    <w:lsdException w:name="HTML Acronym" w:semiHidden="1" w:unhideWhenUsed="1"/>
+    <w:lsdException w:name="HTML Address" w:semiHidden="1" w:unhideWhenUsed="1"/>
+    <w:lsdException w:name="HTML Cite" w:semiHidden="1" w:unhideWhenUsed="1"/>
+    <w:lsdException w:name="HTML Code" w:semiHidden="1" w:unhideWhenUsed="1"/>
+    <w:lsdException w:name="HTML Definition" w:semiHidden="1" w:unhideWhenUsed="1"/>
+    <w:lsdException w:name="HTML Keyboard" w:semiHidden="1" w:unhideWhenUsed="1"/>
+    <w:lsdException w:name="HTML Preformatted" w:semiHidden="1" w:unhideWhenUsed="1"/>
+    <w:lsdException w:name="HTML Sample" w:semiHidden="1" w:unhideWhenUsed="1"/>
+    <w:lsdException w:name="HTML Typewriter" w:semiHidden="1" w:unhideWhenUsed="1"/>
+    <w:lsdException w:name="HTML Variable" w:semiHidden="1" w:unhideWhenUsed="1"/>
+    <w:lsdException w:name="Normal Table" w:semiHidden="1" w:unhideWhenUsed="1"/>
+    <w:lsdException w:name="annotation subject" w:semiHidden="1" w:unhideWhenUsed="1"/>
+    <w:lsdException w:name="No List" w:semiHidden="1" w:unhideWhenUsed="1"/>
+    <w:lsdException w:name="Outline List 1" w:semiHidden="1" w:unhideWhenUsed="1"/>
+    <w:lsdException w:name="Outline List 2" w:semiHidden="1" w:unhideWhenUsed="1"/>
+    <w:lsdException w:name="Outline List 3" w:semiHidden="1" w:unhideWhenUsed="1"/>
+    <w:lsdException w:name="Table Simple 1" w:semiHidden="1" w:unhideWhenUsed="1"/>
+    <w:lsdException w:name="Table Simple 2" w:semiHidden="1" w:unhideWhenUsed="1"/>
+    <w:lsdException w:name="Table Simple 3" w:semiHidden="1" w:unhideWhenUsed="1"/>
+    <w:lsdException w:name="Table Classic 1" w:semiHidden="1" w:unhideWhenUsed="1"/>
+    <w:lsdException w:name="Table Classic 2" w:semiHidden="1" w:unhideWhenUsed="1"/>
+    <w:lsdException w:name="Table Classic 3" w:semiHidden="1" w:unhideWhenUsed="1"/>
+    <w:lsdException w:name="Table Classic 4" w:semiHidden="1" w:unhideWhenUsed="1"/>
+    <w:lsdException w:name="Table Colorful 1" w:semiHidden="1" w:unhideWhenUsed="1"/>
+    <w:lsdException w:name="Table Colorful 2" w:semiHidden="1" w:unhideWhenUsed="1"/>
+    <w:lsdException w:name="Table Colorful 3" w:semiHidden="1" w:unhideWhenUsed="1"/>
+    <w:lsdException w:name="Table Columns 1" w:semiHidden="1" w:unhideWhenUsed="1"/>
+    <w:lsdException w:name="Table Columns 2" w:semiHidden="1" w:unhideWhenUsed="1"/>
+    <w:lsdException w:name="Table Columns 3" w:semiHidden="1" w:unhideWhenUsed="1"/>
+    <w:lsdException w:name="Table Columns 4" w:semiHidden="1" w:unhideWhenUsed="1"/>
+    <w:lsdException w:name="Table Columns 5" w:semiHidden="1" w:unhideWhenUsed="1"/>
+    <w:lsdException w:name="Table Grid 1" w:semiHidden="1" w:unhideWhenUsed="1"/>
+    <w:lsdException w:name="Table Grid 2" w:semiHidden="1" w:unhideWhenUsed="1"/>
+    <w:lsdException w:name="Table Grid 3" w:semiHidden="1" w:unhideWhenUsed="1"/>
+    <w:lsdException w:name="Table Grid 4" w:semiHidden="1" w:unhideWhenUsed="1"/>
+    <w:lsdException w:name="Table Grid 5" w:semiHidden="1" w:unhideWhenUsed="1"/>
+    <w:lsdException w:name="Table Grid 6" w:semiHidden="1" w:unhideWhenUsed="1"/>
+    <w:lsdException w:name="Table Grid 7" w:semiHidden="1" w:unhideWhenUsed="1"/>
+    <w:lsdException w:name="Table Grid 8" w:semiHidden="1" w:unhideWhenUsed="1"/>
+    <w:lsdException w:name="Table List 1" w:semiHidden="1" w:unhideWhenUsed="1"/>
+    <w:lsdException w:name="Table List 2" w:semiHidden="1" w:unhideWhenUsed="1"/>
+    <w:lsdException w:name="Table List 3" w:semiHidden="1" w:unhideWhenUsed="1"/>
+    <w:lsdException w:name="Table List 4" w:semiHidden="1" w:unhideWhenUsed="1"/>
+    <w:lsdException w:name="Table List 5" w:semiHidden="1" w:unhideWhenUsed="1"/>
+    <w:lsdException w:name="Table List 6" w:semiHidden="1" w:unhideWhenUsed="1"/>
+    <w:lsdException w:name="Table List 7" w:semiHidden="1" w:unhideWhenUsed="1"/>
+    <w:lsdException w:name="Table List 8" w:semiHidden="1" w:unhideWhenUsed="1"/>
+    <w:lsdException w:name="Table 3D effects 1" w:semiHidden="1" w:unhideWhenUsed="1"/>
+    <w:lsdException w:name="Table 3D effects 2" w:semiHidden="1" w:unhideWhenUsed="1"/>
+    <w:lsdException w:name="Table 3D effects 3" w:semiHidden="1" w:unhideWhenUsed="1"/>
+    <w:lsdException w:name="Table Contemporary" w:semiHidden="1" w:unhideWhenUsed="1"/>
+    <w:lsdException w:name="Table Elegant" w:semiHidden="1" w:unhideWhenUsed="1"/>
+    <w:lsdException w:name="Table Professional" w:semiHidden="1" w:unhideWhenUsed="1"/>
+    <w:lsdException w:name="Table Subtle 1" w:semiHidden="1" w:unhideWhenUsed="1"/>
+    <w:lsdException w:name="Table Subtle 2" w:semiHidden="1" w:unhideWhenUsed="1"/>
+    <w:lsdException w:name="Table Web 1" w:semiHidden="1" w:unhideWhenUsed="1"/>
+    <w:lsdException w:name="Table Web 2" w:semiHidden="1" w:unhideWhenUsed="1"/>
+    <w:lsdException w:name="Table Web 3" w:semiHidden="1" w:unhideWhenUsed="1"/>
+    <w:lsdException w:name="Balloon Text" w:semiHidden="1" w:unhideWhenUsed="1"/>
+    <w:lsdException w:name="Table Grid" w:semiHidden="1" w:uiPriority="39" w:unhideWhenUsed="1"/>
+    <w:lsdException w:name="Table Theme" w:semiHidden="1" w:unhideWhenUsed="1"/>
+    <w:lsdException w:name="Placeholder Text" w:semiHidden="1"/>
+    <w:lsdException w:name="No Spacing" w:uiPriority="1" w:qFormat="1"/>
+    <w:lsdException w:name="Light Shading" w:uiPriority="60"/>
+    <w:lsdException w:name="Light List" w:uiPriority="61"/>
+    <w:lsdException w:name="Light Grid" w:uiPriority="62"/>
+    <w:lsdException w:name="Medium Shading 1" w:uiPriority="63"/>
+    <w:lsdException w:name="Medium Shading 2" w:uiPriority="64"/>
+    <w:lsdException w:name="Medium List 1" w:uiPriority="65"/>
+    <w:lsdException w:name="Medium List 2" w:uiPriority="66"/>
+    <w:lsdException w:name="Medium Grid 1" w:uiPriority="67"/>
+    <w:lsdException w:name="Medium Grid 2" w:uiPriority="68"/>
+    <w:lsdException w:name="Medium Grid 3" w:uiPriority="69"/>
+    <w:lsdException w:name="Dark List" w:uiPriority="70"/>
+    <w:lsdException w:name="Colorful Shading" w:uiPriority="71"/>
+    <w:lsdException w:name="Colorful List" w:uiPriority="72"/>
+    <w:lsdException w:name="Colorful Grid" w:uiPriority="73"/>
+    <w:lsdException w:name="Light Shading Accent 1" w:uiPriority="60"/>
+    <w:lsdException w:name="Light List Accent 1" w:uiPriority="61"/>
+    <w:lsdException w:name="Light Grid Accent 1" w:uiPriority="62"/>
+    <w:lsdException w:name="Medium Shading 1 Accent 1" w:uiPriority="63"/>
+    <w:lsdException w:name="Medium Shading 2 Accent 1" w:uiPriority="64"/>
+    <w:lsdException w:name="Medium List 1 Accent 1" w:uiPriority="65"/>
+    <w:lsdException w:name="Revision" w:semiHidden="1"/>
+    <w:lsdException w:name="List Paragraph" w:uiPriority="34" w:qFormat="1"/>
+    <w:lsdException w:name="Quote" w:uiPriority="29" w:qFormat="1"/>
+    <w:lsdException w:name="Intense Quote" w:uiPriority="30" w:qFormat="1"/>
+    <w:lsdException w:name="Medium List 2 Accent 1" w:uiPriority="66"/>
+    <w:lsdException w:name="Medium Grid 1 Accent 1" w:uiPriority="67"/>
+    <w:lsdException w:name="Medium Grid 2 Accent 1" w:uiPriority="68"/>
+    <w:lsdException w:name="Medium Grid 3 Accent 1" w:uiPriority="69"/>
+    <w:lsdException w:name="Dark List Accent 1" w:uiPriority="70"/>
+    <w:lsdException w:name="Colorful Shading Accent 1" w:uiPriority="71"/>
+    <w:lsdException w:name="Colorful List Accent 1" w:uiPriority="72"/>
+    <w:lsdException w:name="Colorful Grid Accent 1" w:uiPriority="73"/>
+    <w:lsdException w:name="Light Shading Accent 2" w:uiPriority="60"/>
+    <w:lsdException w:name="Light List Accent 2" w:uiPriority="61"/>
+    <w:lsdException w:name="Light Grid Accent 2" w:uiPriority="62"/>
+    <w:lsdException w:name="Medium Shading 1 Accent 2" w:uiPriority="63"/>
+    <w:lsdException w:name="Medium Shading 2 Accent 2" w:uiPriority="64"/>
+    <w:lsdException w:name="Medium List 1 Accent 2" w:uiPriority="65"/>
+    <w:lsdException w:name="Medium List 2 Accent 2" w:uiPriority="66"/>
+    <w:lsdException w:name="Medium Grid 1 Accent 2" w:uiPriority="67"/>
+    <w:lsdException w:name="Medium Grid 2 Accent 2" w:uiPriority="68"/>
+    <w:lsdException w:name="Medium Grid 3 Accent 2" w:uiPriority="69"/>
+    <w:lsdException w:name="Dark List Accent 2" w:uiPriority="70"/>
+    <w:lsdException w:name="Colorful Shading Accent 2" w:uiPriority="71"/>
+    <w:lsdException w:name="Colorful List Accent 2" w:uiPriority="72"/>
+    <w:lsdException w:name="Colorful Grid Accent 2" w:uiPriority="73"/>
+    <w:lsdException w:name="Light Shading Accent 3" w:uiPriority="60"/>
+    <w:lsdException w:name="Light List Accent 3" w:uiPriority="61"/>
+    <w:lsdException w:name="Light Grid Accent 3" w:uiPriority="62"/>
+    <w:lsdException w:name="Medium Shading 1 Accent 3" w:uiPriority="63"/>
+    <w:lsdException w:name="Medium Shading 2 Accent 3" w:uiPriority="64"/>
+    <w:lsdException w:name="Medium List 1 Accent 3" w:uiPriority="65"/>
+    <w:lsdException w:name="Medium List 2 Accent 3" w:uiPriority="66"/>
+    <w:lsdException w:name="Medium Grid 1 Accent 3" w:uiPriority="67"/>
+    <w:lsdException w:name="Medium Grid 2 Accent 3" w:uiPriority="68"/>
+    <w:lsdException w:name="Medium Grid 3 Accent 3" w:uiPriority="69"/>
+    <w:lsdException w:name="Dark List Accent 3" w:uiPriority="70"/>
+    <w:lsdException w:name="Colorful Shading Accent 3" w:uiPriority="71"/>
+    <w:lsdException w:name="Colorful List Accent 3" w:uiPriority="72"/>
+    <w:lsdException w:name="Colorful Grid Accent 3" w:uiPriority="73"/>
+    <w:lsdException w:name="Light Shading Accent 4" w:uiPriority="60"/>
+    <w:lsdException w:name="Light List Accent 4" w:uiPriority="61"/>
+    <w:lsdException w:name="Light Grid Accent 4" w:uiPriority="62"/>
+    <w:lsdException w:name="Medium Shading 1 Accent 4" w:uiPriority="63"/>
+    <w:lsdException w:name="Medium Shading 2 Accent 4" w:uiPriority="64"/>
+    <w:lsdException w:name="Medium List 1 Accent 4" w:uiPriority="65"/>
+    <w:lsdException w:name="Medium List 2 Accent 4" w:uiPriority="66"/>
+    <w:lsdException w:name="Medium Grid 1 Accent 4" w:uiPriority="67"/>
+    <w:lsdException w:name="Medium Grid 2 Accent 4" w:uiPriority="68"/>
+    <w:lsdException w:name="Medium Grid 3 Accent 4" w:uiPriority="69"/>
+    <w:lsdException w:name="Dark List Accent 4" w:uiPriority="70"/>
+    <w:lsdException w:name="Colorful Shading Accent 4" w:uiPriority="71"/>
+    <w:lsdException w:name="Colorful List Accent 4" w:uiPriority="72"/>
+    <w:lsdException w:name="Colorful Grid Accent 4" w:uiPriority="73"/>
+    <w:lsdException w:name="Light Shading Accent 5" w:uiPriority="60"/>
+    <w:lsdException w:name="Light List Accent 5" w:uiPriority="61"/>
+    <w:lsdException w:name="Light Grid Accent 5" w:uiPriority="62"/>
+    <w:lsdException w:name="Medium Shading 1 Accent 5" w:uiPriority="63"/>
+    <w:lsdException w:name="Medium Shading 2 Accent 5" w:uiPriority="64"/>
+    <w:lsdException w:name="Medium List 1 Accent 5" w:uiPriority="65"/>
+    <w:lsdException w:name="Medium List 2 Accent 5" w:uiPriority="66"/>
+    <w:lsdException w:name="Medium Grid 1 Accent 5" w:uiPriority="67"/>
+    <w:lsdException w:name="Medium Grid 2 Accent 5" w:uiPriority="68"/>
+    <w:lsdException w:name="Medium Grid 3 Accent 5" w:uiPriority="69"/>
+    <w:lsdException w:name="Dark List Accent 5" w:uiPriority="70"/>
+    <w:lsdException w:name="Colorful Shading Accent 5" w:uiPriority="71"/>
+    <w:lsdException w:name="Colorful List Accent 5" w:uiPriority="72"/>
+    <w:lsdException w:name="Colorful Grid Accent 5" w:uiPriority="73"/>
+    <w:lsdException w:name="Light Shading Accent 6" w:uiPriority="60"/>
+    <w:lsdException w:name="Light List Accent 6" w:uiPriority="61"/>
+    <w:lsdException w:name="Light Grid Accent 6" w:uiPriority="62"/>
+    <w:lsdException w:name="Medium Shading 1 Accent 6" w:uiPriority="63"/>
+    <w:lsdException w:name="Medium Shading 2 Accent 6" w:uiPriority="64"/>
+    <w:lsdException w:name="Medium List 1 Accent 6" w:uiPriority="65"/>
+    <w:lsdException w:name="Medium List 2 Accent 6" w:uiPriority="66"/>
+    <w:lsdException w:name="Medium Grid 1 Accent 6" w:uiPriority="67"/>
+    <w:lsdException w:name="Medium Grid 2 Accent 6" w:uiPriority="68"/>
+    <w:lsdException w:name="Medium Grid 3 Accent 6" w:uiPriority="69"/>
+    <w:lsdException w:name="Dark List Accent 6" w:uiPriority="70"/>
+    <w:lsdException w:name="Colorful Shading Accent 6" w:uiPriority="71"/>
+    <w:lsdException w:name="Colorful List Accent 6" w:uiPriority="72"/>
+    <w:lsdException w:name="Colorful Grid Accent 6" w:uiPriority="73"/>
+    <w:lsdException w:name="Subtle Emphasis" w:uiPriority="19" w:qFormat="1"/>
+    <w:lsdException w:name="Intense Emphasis" w:uiPriority="21" w:qFormat="1"/>
+    <w:lsdException w:name="Subtle Reference" w:uiPriority="31" w:qFormat="1"/>
+    <w:lsdException w:name="Intense Reference" w:uiPriority="32" w:qFormat="1"/>
+    <w:lsdException w:name="Book Title" w:uiPriority="33" w:qFormat="1"/>
+    <w:lsdException w:name="Bibliography" w:semiHidden="1" w:uiPriority="37" w:unhideWhenUsed="1"/>
+    <w:lsdException w:name="TOC Heading" w:semiHidden="1" w:uiPriority="39" w:unhideWhenUsed="1" w:qFormat="1"/>
+    <w:lsdException w:name="Plain Table 1" w:uiPriority="41"/>
+    <w:lsdException w:name="Plain Table 2" w:uiPriority="42"/>
+    <w:lsdException w:name="Plain Table 3" w:uiPriority="43"/>
+    <w:lsdException w:name="Plain Table 4" w:uiPriority="44"/>
+    <w:lsdException w:name="Plain Table 5" w:uiPriority="45"/>
+    <w:lsdException w:name="Grid Table Light" w:uiPriority="40"/>
+    <w:lsdException w:name="Grid Table 1 Light" w:uiPriority="46"/>
+    <w:lsdException w:name="Grid Table 2" w:uiPriority="47"/>
+    <w:lsdException w:name="Grid Table 3" w:uiPriority="48"/>
+    <w:lsdException w:name="Grid Table 4" w:uiPriority="49"/>
+    <w:lsdException w:name="Grid Table 5 Dark" w:uiPriority="50"/>
+    <w:lsdException w:name="Grid Table 6 Colorful" w:uiPriority="51"/>
+    <w:lsdException w:name="Grid Table 7 Colorful" w:uiPriority="52"/>
+    <w:lsdException w:name="Grid Table 1 Light Accent 1" w:uiPriority="46"/>
+    <w:lsdException w:name="Grid Table 2 Accent 1" w:uiPriority="47"/>
+    <w:lsdException w:name="Grid Table 3 Accent 1" w:uiPriority="48"/>
+    <w:lsdException w:name="Grid Table 4 Accent 1" w:uiPriority="49"/>
+    <w:lsdException w:name="Grid Table 5 Dark Accent 1" w:uiPriority="50"/>
+    <w:lsdException w:name="Grid Table 6 Colorful Accent 1" w:uiPriority="51"/>
+    <w:lsdException w:name="Grid Table 7 Colorful Accent 1" w:uiPriority="52"/>
+    <w:lsdException w:name="Grid Table 1 Light Accent 2" w:uiPriority="46"/>
+    <w:lsdException w:name="Grid Table 2 Accent 2" w:uiPriority="47"/>
+    <w:lsdException w:name="Grid Table 3 Accent 2" w:uiPriority="48"/>
+    <w:lsdException w:name="Grid Table 4 Accent 2" w:uiPriority="49"/>
+    <w:lsdException w:name="Grid Table 5 Dark Accent 2" w:uiPriority="50"/>
+    <w:lsdException w:name="Grid Table 6 Colorful Accent 2" w:uiPriority="51"/>
+    <w:lsdException w:name="Grid Table 7 Colorful Accent 2" w:uiPriority="52"/>
+    <w:lsdException w:name="Grid Table 1 Light Accent 3" w:uiPriority="46"/>
+    <w:lsdException w:name="Grid Table 2 Accent 3" w:uiPriority="47"/>
+    <w:lsdException w:name="Grid Table 3 Accent 3" w:uiPriority="48"/>
+    <w:lsdException w:name="Grid Table 4 Accent 3" w:uiPriority="49"/>
+    <w:lsdException w:name="Grid Table 5 Dark Accent 3" w:uiPriority="50"/>
+    <w:lsdException w:name="Grid Table 6 Colorful Accent 3" w:uiPriority="51"/>
+    <w:lsdException w:name="Grid Table 7 Colorful Accent 3" w:uiPriority="52"/>
+    <w:lsdException w:name="Grid Table 1 Light Accent 4" w:uiPriority="46"/>
+    <w:lsdException w:name="Grid Table 2 Accent 4" w:uiPriority="47"/>
+    <w:lsdException w:name="Grid Table 3 Accent 4" w:uiPriority="48"/>
+    <w:lsdException w:name="Grid Table 4 Accent 4" w:uiPriority="49"/>
+    <w:lsdException w:name="Grid Table 5 Dark Accent 4" w:uiPriority="50"/>
+    <w:lsdException w:name="Grid Table 6 Colorful Accent 4" w:uiPriority="51"/>
+    <w:lsdException w:name="Grid Table 7 Colorful Accent 4" w:uiPriority="52"/>
+    <w:lsdException w:name="Grid Table 1 Light Accent 5" w:uiPriority="46"/>
+    <w:lsdException w:name="Grid Table 2 Accent 5" w:uiPriority="47"/>
+    <w:lsdException w:name="Grid Table 3 Accent 5" w:uiPriority="48"/>
+    <w:lsdException w:name="Grid Table 4 Accent 5" w:uiPriority="49"/>
+    <w:lsdException w:name="Grid Table 5 Dark Accent 5" w:uiPriority="50"/>
+    <w:lsdException w:name="Grid Table 6 Colorful Accent 5" w:uiPriority="51"/>
+    <w:lsdException w:name="Grid Table 7 Colorful Accent 5" w:uiPriority="52"/>
+    <w:lsdException w:name="Grid Table 1 Light Accent 6" w:uiPriority="46"/>
+    <w:lsdException w:name="Grid Table 2 Accent 6" w:uiPriority="47"/>
+    <w:lsdException w:name="Grid Table 3 Accent 6" w:uiPriority="48"/>
+    <w:lsdException w:name="Grid Table 4 Accent 6" w:uiPriority="49"/>
+    <w:lsdException w:name="Grid Table 5 Dark Accent 6" w:uiPriority="50"/>
+    <w:lsdException w:name="Grid Table 6 Colorful Accent 6" w:uiPriority="51"/>
+    <w:lsdException w:name="Grid Table 7 Colorful Accent 6" w:uiPriority="52"/>
+    <w:lsdException w:name="List Table 1 Light" w:uiPriority="46"/>
+    <w:lsdException w:name="List Table 2" w:uiPriority="47"/>
+    <w:lsdException w:name="List Table 3" w:uiPriority="48"/>
+    <w:lsdException w:name="List Table 4" w:uiPriority="49"/>
+    <w:lsdException w:name="List Table 5 Dark" w:uiPriority="50"/>
+    <w:lsdException w:name="List Table 6 Colorful" w:uiPriority="51"/>
+    <w:lsdException w:name="List Table 7 Colorful" w:uiPriority="52"/>
+    <w:lsdException w:name="List Table 1 Light Accent 1" w:uiPriority="46"/>
+    <w:lsdException w:name="List Table 2 Accent 1" w:uiPriority="47"/>
+    <w:lsdException w:name="List Table 3 Accent 1" w:uiPriority="48"/>
+    <w:lsdException w:name="List Table 4 Accent 1" w:uiPriority="49"/>
+    <w:lsdException w:name="List Table 5 Dark Accent 1" w:uiPriority="50"/>
+    <w:lsdException w:name="List Table 6 Colorful Accent 1" w:uiPriority="51"/>
+    <w:lsdException w:name="List Table 7 Colorful Accent 1" w:uiPriority="52"/>
+    <w:lsdException w:name="List Table 1 Light Accent 2" w:uiPriority="46"/>
+    <w:lsdException w:name="List Table 2 Accent 2" w:uiPriority="47"/>
+    <w:lsdException w:name="List Table 3 Accent 2" w:uiPriority="48"/>
+    <w:lsdException w:name="List Table 4 Accent 2" w:uiPriority="49"/>
+    <w:lsdException w:name="List Table 5 Dark Accent 2" w:uiPriority="50"/>
+    <w:lsdException w:name="List Table 6 Colorful Accent 2" w:uiPriority="51"/>
+    <w:lsdException w:name="List Table 7 Colorful Accent 2" w:uiPriority="52"/>
+    <w:lsdException w:name="List Table 1 Light Accent 3" w:uiPriority="46"/>
+    <w:lsdException w:name="List Table 2 Accent 3" w:uiPriority="47"/>
+    <w:lsdException w:name="List Table 3 Accent 3" w:uiPriority="48"/>
+    <w:lsdException w:name="List Table 4 Accent 3" w:uiPriority="49"/>
+    <w:lsdException w:name="List Table 5 Dark Accent 3" w:uiPriority="50"/>
+    <w:lsdException w:name="List Table 6 Colorful Accent 3" w:uiPriority="51"/>
+    <w:lsdException w:name="List Table 7 Colorful Accent 3" w:uiPriority="52"/>
+    <w:lsdException w:name="List Table 1 Light Accent 4" w:uiPriority="46"/>
+    <w:lsdException w:name="List Table 2 Accent 4" w:uiPriority="47"/>
+    <w:lsdException w:name="List Table 3 Accent 4" w:uiPriority="48"/>
+    <w:lsdException w:name="List Table 4 Accent 4" w:uiPriority="49"/>
+    <w:lsdException w:name="List Table 5 Dark Accent 4" w:uiPriority="50"/>
+    <w:lsdException w:name="List Table 6 Colorful Accent 4" w:uiPriority="51"/>
+    <w:lsdException w:name="List Table 7 Colorful Accent 4" w:uiPriority="52"/>
+    <w:lsdException w:name="List Table 1 Light Accent 5" w:uiPriority="46"/>
+    <w:lsdException w:name="List Table 2 Accent 5" w:uiPriority="47"/>
+    <w:lsdException w:name="List Table 3 Accent 5" w:uiPriority="48"/>
+    <w:lsdException w:name="List Table 4 Accent 5" w:uiPriority="49"/>
+    <w:lsdException w:name="List Table 5 Dark Accent 5" w:uiPriority="50"/>
+    <w:lsdException w:name="List Table 6 Colorful Accent 5" w:uiPriority="51"/>
+    <w:lsdException w:name="List Table 7 Colorful Accent 5" w:uiPriority="52"/>
+    <w:lsdException w:name="List Table 1 Light Accent 6" w:uiPriority="46"/>
+    <w:lsdException w:name="List Table 2 Accent 6" w:uiPriority="47"/>
+    <w:lsdException w:name="List Table 3 Accent 6" w:uiPriority="48"/>
+    <w:lsdException w:name="List Table 4 Accent 6" w:uiPriority="49"/>
+    <w:lsdException w:name="List Table 5 Dark Accent 6" w:uiPriority="50"/>
+    <w:lsdException w:name="List Table 6 Colorful Accent 6" w:uiPriority="51"/>
+    <w:lsdException w:name="List Table 7 Colorful Accent 6" w:uiPriority="52"/>
+    <w:lsdException w:name="Mention" w:semiHidden="1" w:unhideWhenUsed="1"/>
+    <w:lsdException w:name="Smart Hyperlink" w:semiHidden="1" w:unhideWhenUsed="1"/>
+    <w:lsdException w:name="Hashtag" w:semiHidden="1" w:unhideWhenUsed="1"/>
   </w:latentStyles>
   <w:style w:type="paragraph" w:default="1" w:styleId="Normal">
     <w:name w:val="Normal"/>
@@ -3891,7 +4079,6 @@
     <w:tblPr>
       <w:tblStyleRowBandSize w:val="1"/>
       <w:tblStyleColBandSize w:val="1"/>
-      <w:tblInd w:w="0" w:type="dxa"/>
       <w:tblBorders>
         <w:top w:val="single" w:sz="4" w:space="0" w:color="666666" w:themeColor="text1" w:themeTint="99"/>
         <w:left w:val="single" w:sz="4" w:space="0" w:color="666666" w:themeColor="text1" w:themeTint="99"/>
@@ -3900,12 +4087,6 @@
         <w:insideH w:val="single" w:sz="4" w:space="0" w:color="666666" w:themeColor="text1" w:themeTint="99"/>
         <w:insideV w:val="single" w:sz="4" w:space="0" w:color="666666" w:themeColor="text1" w:themeTint="99"/>
       </w:tblBorders>
-      <w:tblCellMar>
-        <w:top w:w="0" w:type="dxa"/>
-        <w:left w:w="108" w:type="dxa"/>
-        <w:bottom w:w="0" w:type="dxa"/>
-        <w:right w:w="108" w:type="dxa"/>
-      </w:tblCellMar>
     </w:tblPr>
     <w:tblStylePr w:type="firstRow">
       <w:rPr>
@@ -3988,7 +4169,6 @@
     <w:tblPr>
       <w:tblStyleRowBandSize w:val="1"/>
       <w:tblStyleColBandSize w:val="1"/>
-      <w:tblInd w:w="0" w:type="dxa"/>
       <w:tblBorders>
         <w:top w:val="single" w:sz="4" w:space="0" w:color="5DEFF6" w:themeColor="accent3" w:themeTint="99"/>
         <w:left w:val="single" w:sz="4" w:space="0" w:color="5DEFF6" w:themeColor="accent3" w:themeTint="99"/>
@@ -3997,12 +4177,6 @@
         <w:insideH w:val="single" w:sz="4" w:space="0" w:color="5DEFF6" w:themeColor="accent3" w:themeTint="99"/>
         <w:insideV w:val="single" w:sz="4" w:space="0" w:color="5DEFF6" w:themeColor="accent3" w:themeTint="99"/>
       </w:tblBorders>
-      <w:tblCellMar>
-        <w:top w:w="0" w:type="dxa"/>
-        <w:left w:w="108" w:type="dxa"/>
-        <w:bottom w:w="0" w:type="dxa"/>
-        <w:right w:w="108" w:type="dxa"/>
-      </w:tblCellMar>
     </w:tblPr>
     <w:tblStylePr w:type="firstRow">
       <w:rPr>
@@ -4071,7 +4245,6 @@
     <w:tblPr>
       <w:tblStyleRowBandSize w:val="1"/>
       <w:tblStyleColBandSize w:val="1"/>
-      <w:tblInd w:w="0" w:type="dxa"/>
       <w:tblBorders>
         <w:top w:val="single" w:sz="4" w:space="0" w:color="4FCDFF" w:themeColor="accent2" w:themeTint="99"/>
         <w:left w:val="single" w:sz="4" w:space="0" w:color="4FCDFF" w:themeColor="accent2" w:themeTint="99"/>
@@ -4080,465 +4253,6 @@
         <w:insideH w:val="single" w:sz="4" w:space="0" w:color="4FCDFF" w:themeColor="accent2" w:themeTint="99"/>
         <w:insideV w:val="single" w:sz="4" w:space="0" w:color="4FCDFF" w:themeColor="accent2" w:themeTint="99"/>
       </w:tblBorders>
-      <w:tblCellMar>
-        <w:top w:w="0" w:type="dxa"/>
-        <w:left w:w="108" w:type="dxa"/>
-        <w:bottom w:w="0" w:type="dxa"/>
-        <w:right w:w="108" w:type="dxa"/>
-      </w:tblCellMar>
-    </w:tblPr>
-    <w:tblStylePr w:type="firstRow">
-      <w:rPr>
-        <w:b/>
-        <w:bCs/>
-        <w:color w:val="FFFFFF" w:themeColor="background1"/>
-      </w:rPr>
-      <w:tblPr/>
-      <w:tcPr>
-        <w:tcBorders>
-          <w:top w:val="single" w:sz="4" w:space="0" w:color="009DD9" w:themeColor="accent2"/>
-          <w:left w:val="single" w:sz="4" w:space="0" w:color="009DD9" w:themeColor="accent2"/>
-          <w:bottom w:val="single" w:sz="4" w:space="0" w:color="009DD9" w:themeColor="accent2"/>
-          <w:right w:val="single" w:sz="4" w:space="0" w:color="009DD9" w:themeColor="accent2"/>
-          <w:insideH w:val="nil"/>
-          <w:insideV w:val="nil"/>
-        </w:tcBorders>
-        <w:shd w:val="clear" w:color="auto" w:fill="009DD9" w:themeFill="accent2"/>
-      </w:tcPr>
-    </w:tblStylePr>
-    <w:tblStylePr w:type="lastRow">
-      <w:rPr>
-        <w:b/>
-        <w:bCs/>
-      </w:rPr>
-      <w:tblPr/>
-      <w:tcPr>
-        <w:tcBorders>
-          <w:top w:val="double" w:sz="4" w:space="0" w:color="009DD9" w:themeColor="accent2"/>
-        </w:tcBorders>
-      </w:tcPr>
-    </w:tblStylePr>
-    <w:tblStylePr w:type="firstCol">
-      <w:rPr>
-        <w:b/>
-        <w:bCs/>
-      </w:rPr>
-    </w:tblStylePr>
-    <w:tblStylePr w:type="lastCol">
-      <w:rPr>
-        <w:b/>
-        <w:bCs/>
-      </w:rPr>
-    </w:tblStylePr>
-    <w:tblStylePr w:type="band1Vert">
-      <w:tblPr/>
-      <w:tcPr>
-        <w:shd w:val="clear" w:color="auto" w:fill="C4EEFF" w:themeFill="accent2" w:themeFillTint="33"/>
-      </w:tcPr>
-    </w:tblStylePr>
-    <w:tblStylePr w:type="band1Horz">
-      <w:tblPr/>
-      <w:tcPr>
-        <w:shd w:val="clear" w:color="auto" w:fill="C4EEFF" w:themeFill="accent2" w:themeFillTint="33"/>
-      </w:tcPr>
-    </w:tblStylePr>
-  </w:style>
-</w:styles>
-</file>
-
-<file path=word/stylesWithEffects.xml><?xml version="1.0" encoding="utf-8"?>
-<w:styles xmlns:wpc="http://schemas.microsoft.com/office/word/2010/wordprocessingCanvas" xmlns:mc="http://schemas.openxmlformats.org/markup-compatibility/2006" xmlns:o="urn:schemas-microsoft-com:office:office" xmlns:r="http://schemas.openxmlformats.org/officeDocument/2006/relationships" xmlns:m="http://schemas.openxmlformats.org/officeDocument/2006/math" xmlns:v="urn:schemas-microsoft-com:vml" xmlns:wp14="http://schemas.microsoft.com/office/word/2010/wordprocessingDrawing" xmlns:wp="http://schemas.openxmlformats.org/drawingml/2006/wordprocessingDrawing" xmlns:w10="urn:schemas-microsoft-com:office:word" xmlns:w="http://schemas.openxmlformats.org/wordprocessingml/2006/main" xmlns:w14="http://schemas.microsoft.com/office/word/2010/wordml" xmlns:wpg="http://schemas.microsoft.com/office/word/2010/wordprocessingGroup" xmlns:wpi="http://schemas.microsoft.com/office/word/2010/wordprocessingInk" xmlns:wne="http://schemas.microsoft.com/office/word/2006/wordml" xmlns:wps="http://schemas.microsoft.com/office/word/2010/wordprocessingShape" mc:Ignorable="w14 wp14">
-  <w:docDefaults>
-    <w:rPrDefault>
-      <w:rPr>
-        <w:rFonts w:asciiTheme="minorHAnsi" w:eastAsiaTheme="minorHAnsi" w:hAnsiTheme="minorHAnsi" w:cstheme="minorBidi"/>
-        <w:sz w:val="22"/>
-        <w:szCs w:val="22"/>
-        <w:lang w:val="en-US" w:eastAsia="en-US" w:bidi="ar-SA"/>
-      </w:rPr>
-    </w:rPrDefault>
-    <w:pPrDefault>
-      <w:pPr>
-        <w:spacing w:after="160" w:line="259" w:lineRule="auto"/>
-      </w:pPr>
-    </w:pPrDefault>
-  </w:docDefaults>
-  <w:latentStyles w:defLockedState="0" w:defUIPriority="99" w:defSemiHidden="1" w:defUnhideWhenUsed="1" w:defQFormat="0" w:count="267">
-    <w:lsdException w:name="Normal" w:semiHidden="0" w:uiPriority="0" w:unhideWhenUsed="0" w:qFormat="1"/>
-    <w:lsdException w:name="heading 1" w:semiHidden="0" w:uiPriority="9" w:unhideWhenUsed="0" w:qFormat="1"/>
-    <w:lsdException w:name="heading 2" w:uiPriority="9" w:qFormat="1"/>
-    <w:lsdException w:name="heading 3" w:uiPriority="9" w:qFormat="1"/>
-    <w:lsdException w:name="heading 4" w:uiPriority="9" w:qFormat="1"/>
-    <w:lsdException w:name="heading 5" w:uiPriority="9" w:qFormat="1"/>
-    <w:lsdException w:name="heading 6" w:uiPriority="9" w:qFormat="1"/>
-    <w:lsdException w:name="heading 7" w:uiPriority="9" w:qFormat="1"/>
-    <w:lsdException w:name="heading 8" w:uiPriority="9" w:qFormat="1"/>
-    <w:lsdException w:name="heading 9" w:uiPriority="9" w:qFormat="1"/>
-    <w:lsdException w:name="toc 1" w:uiPriority="39"/>
-    <w:lsdException w:name="toc 2" w:uiPriority="39"/>
-    <w:lsdException w:name="toc 3" w:uiPriority="39"/>
-    <w:lsdException w:name="toc 4" w:uiPriority="39"/>
-    <w:lsdException w:name="toc 5" w:uiPriority="39"/>
-    <w:lsdException w:name="toc 6" w:uiPriority="39"/>
-    <w:lsdException w:name="toc 7" w:uiPriority="39"/>
-    <w:lsdException w:name="toc 8" w:uiPriority="39"/>
-    <w:lsdException w:name="toc 9" w:uiPriority="39"/>
-    <w:lsdException w:name="caption" w:uiPriority="35" w:qFormat="1"/>
-    <w:lsdException w:name="Title" w:semiHidden="0" w:uiPriority="10" w:unhideWhenUsed="0" w:qFormat="1"/>
-    <w:lsdException w:name="Default Paragraph Font" w:uiPriority="1"/>
-    <w:lsdException w:name="Subtitle" w:semiHidden="0" w:uiPriority="11" w:unhideWhenUsed="0" w:qFormat="1"/>
-    <w:lsdException w:name="Strong" w:semiHidden="0" w:uiPriority="22" w:unhideWhenUsed="0" w:qFormat="1"/>
-    <w:lsdException w:name="Emphasis" w:semiHidden="0" w:uiPriority="20" w:unhideWhenUsed="0" w:qFormat="1"/>
-    <w:lsdException w:name="Table Grid" w:uiPriority="39"/>
-    <w:lsdException w:name="Placeholder Text" w:unhideWhenUsed="0"/>
-    <w:lsdException w:name="No Spacing" w:semiHidden="0" w:uiPriority="1" w:unhideWhenUsed="0" w:qFormat="1"/>
-    <w:lsdException w:name="Light Shading" w:semiHidden="0" w:uiPriority="60" w:unhideWhenUsed="0"/>
-    <w:lsdException w:name="Light List" w:semiHidden="0" w:uiPriority="61" w:unhideWhenUsed="0"/>
-    <w:lsdException w:name="Light Grid" w:semiHidden="0" w:uiPriority="62" w:unhideWhenUsed="0"/>
-    <w:lsdException w:name="Medium Shading 1" w:semiHidden="0" w:uiPriority="63" w:unhideWhenUsed="0"/>
-    <w:lsdException w:name="Medium Shading 2" w:semiHidden="0" w:uiPriority="64" w:unhideWhenUsed="0"/>
-    <w:lsdException w:name="Medium List 1" w:semiHidden="0" w:uiPriority="65" w:unhideWhenUsed="0"/>
-    <w:lsdException w:name="Medium List 2" w:semiHidden="0" w:uiPriority="66" w:unhideWhenUsed="0"/>
-    <w:lsdException w:name="Medium Grid 1" w:semiHidden="0" w:uiPriority="67" w:unhideWhenUsed="0"/>
-    <w:lsdException w:name="Medium Grid 2" w:semiHidden="0" w:uiPriority="68" w:unhideWhenUsed="0"/>
-    <w:lsdException w:name="Medium Grid 3" w:semiHidden="0" w:uiPriority="69" w:unhideWhenUsed="0"/>
-    <w:lsdException w:name="Dark List" w:semiHidden="0" w:uiPriority="70" w:unhideWhenUsed="0"/>
-    <w:lsdException w:name="Colorful Shading" w:semiHidden="0" w:uiPriority="71" w:unhideWhenUsed="0"/>
-    <w:lsdException w:name="Colorful List" w:semiHidden="0" w:uiPriority="72" w:unhideWhenUsed="0"/>
-    <w:lsdException w:name="Colorful Grid" w:semiHidden="0" w:uiPriority="73" w:unhideWhenUsed="0"/>
-    <w:lsdException w:name="Light Shading Accent 1" w:semiHidden="0" w:uiPriority="60" w:unhideWhenUsed="0"/>
-    <w:lsdException w:name="Light List Accent 1" w:semiHidden="0" w:uiPriority="61" w:unhideWhenUsed="0"/>
-    <w:lsdException w:name="Light Grid Accent 1" w:semiHidden="0" w:uiPriority="62" w:unhideWhenUsed="0"/>
-    <w:lsdException w:name="Medium Shading 1 Accent 1" w:semiHidden="0" w:uiPriority="63" w:unhideWhenUsed="0"/>
-    <w:lsdException w:name="Medium Shading 2 Accent 1" w:semiHidden="0" w:uiPriority="64" w:unhideWhenUsed="0"/>
-    <w:lsdException w:name="Medium List 1 Accent 1" w:semiHidden="0" w:uiPriority="65" w:unhideWhenUsed="0"/>
-    <w:lsdException w:name="Revision" w:unhideWhenUsed="0"/>
-    <w:lsdException w:name="List Paragraph" w:semiHidden="0" w:uiPriority="34" w:unhideWhenUsed="0" w:qFormat="1"/>
-    <w:lsdException w:name="Quote" w:semiHidden="0" w:uiPriority="29" w:unhideWhenUsed="0" w:qFormat="1"/>
-    <w:lsdException w:name="Intense Quote" w:semiHidden="0" w:uiPriority="30" w:unhideWhenUsed="0" w:qFormat="1"/>
-    <w:lsdException w:name="Medium List 2 Accent 1" w:semiHidden="0" w:uiPriority="66" w:unhideWhenUsed="0"/>
-    <w:lsdException w:name="Medium Grid 1 Accent 1" w:semiHidden="0" w:uiPriority="67" w:unhideWhenUsed="0"/>
-    <w:lsdException w:name="Medium Grid 2 Accent 1" w:semiHidden="0" w:uiPriority="68" w:unhideWhenUsed="0"/>
-    <w:lsdException w:name="Medium Grid 3 Accent 1" w:semiHidden="0" w:uiPriority="69" w:unhideWhenUsed="0"/>
-    <w:lsdException w:name="Dark List Accent 1" w:semiHidden="0" w:uiPriority="70" w:unhideWhenUsed="0"/>
-    <w:lsdException w:name="Colorful Shading Accent 1" w:semiHidden="0" w:uiPriority="71" w:unhideWhenUsed="0"/>
-    <w:lsdException w:name="Colorful List Accent 1" w:semiHidden="0" w:uiPriority="72" w:unhideWhenUsed="0"/>
-    <w:lsdException w:name="Colorful Grid Accent 1" w:semiHidden="0" w:uiPriority="73" w:unhideWhenUsed="0"/>
-    <w:lsdException w:name="Light Shading Accent 2" w:semiHidden="0" w:uiPriority="60" w:unhideWhenUsed="0"/>
-    <w:lsdException w:name="Light List Accent 2" w:semiHidden="0" w:uiPriority="61" w:unhideWhenUsed="0"/>
-    <w:lsdException w:name="Light Grid Accent 2" w:semiHidden="0" w:uiPriority="62" w:unhideWhenUsed="0"/>
-    <w:lsdException w:name="Medium Shading 1 Accent 2" w:semiHidden="0" w:uiPriority="63" w:unhideWhenUsed="0"/>
-    <w:lsdException w:name="Medium Shading 2 Accent 2" w:semiHidden="0" w:uiPriority="64" w:unhideWhenUsed="0"/>
-    <w:lsdException w:name="Medium List 1 Accent 2" w:semiHidden="0" w:uiPriority="65" w:unhideWhenUsed="0"/>
-    <w:lsdException w:name="Medium List 2 Accent 2" w:semiHidden="0" w:uiPriority="66" w:unhideWhenUsed="0"/>
-    <w:lsdException w:name="Medium Grid 1 Accent 2" w:semiHidden="0" w:uiPriority="67" w:unhideWhenUsed="0"/>
-    <w:lsdException w:name="Medium Grid 2 Accent 2" w:semiHidden="0" w:uiPriority="68" w:unhideWhenUsed="0"/>
-    <w:lsdException w:name="Medium Grid 3 Accent 2" w:semiHidden="0" w:uiPriority="69" w:unhideWhenUsed="0"/>
-    <w:lsdException w:name="Dark List Accent 2" w:semiHidden="0" w:uiPriority="70" w:unhideWhenUsed="0"/>
-    <w:lsdException w:name="Colorful Shading Accent 2" w:semiHidden="0" w:uiPriority="71" w:unhideWhenUsed="0"/>
-    <w:lsdException w:name="Colorful List Accent 2" w:semiHidden="0" w:uiPriority="72" w:unhideWhenUsed="0"/>
-    <w:lsdException w:name="Colorful Grid Accent 2" w:semiHidden="0" w:uiPriority="73" w:unhideWhenUsed="0"/>
-    <w:lsdException w:name="Light Shading Accent 3" w:semiHidden="0" w:uiPriority="60" w:unhideWhenUsed="0"/>
-    <w:lsdException w:name="Light List Accent 3" w:semiHidden="0" w:uiPriority="61" w:unhideWhenUsed="0"/>
-    <w:lsdException w:name="Light Grid Accent 3" w:semiHidden="0" w:uiPriority="62" w:unhideWhenUsed="0"/>
-    <w:lsdException w:name="Medium Shading 1 Accent 3" w:semiHidden="0" w:uiPriority="63" w:unhideWhenUsed="0"/>
-    <w:lsdException w:name="Medium Shading 2 Accent 3" w:semiHidden="0" w:uiPriority="64" w:unhideWhenUsed="0"/>
-    <w:lsdException w:name="Medium List 1 Accent 3" w:semiHidden="0" w:uiPriority="65" w:unhideWhenUsed="0"/>
-    <w:lsdException w:name="Medium List 2 Accent 3" w:semiHidden="0" w:uiPriority="66" w:unhideWhenUsed="0"/>
-    <w:lsdException w:name="Medium Grid 1 Accent 3" w:semiHidden="0" w:uiPriority="67" w:unhideWhenUsed="0"/>
-    <w:lsdException w:name="Medium Grid 2 Accent 3" w:semiHidden="0" w:uiPriority="68" w:unhideWhenUsed="0"/>
-    <w:lsdException w:name="Medium Grid 3 Accent 3" w:semiHidden="0" w:uiPriority="69" w:unhideWhenUsed="0"/>
-    <w:lsdException w:name="Dark List Accent 3" w:semiHidden="0" w:uiPriority="70" w:unhideWhenUsed="0"/>
-    <w:lsdException w:name="Colorful Shading Accent 3" w:semiHidden="0" w:uiPriority="71" w:unhideWhenUsed="0"/>
-    <w:lsdException w:name="Colorful List Accent 3" w:semiHidden="0" w:uiPriority="72" w:unhideWhenUsed="0"/>
-    <w:lsdException w:name="Colorful Grid Accent 3" w:semiHidden="0" w:uiPriority="73" w:unhideWhenUsed="0"/>
-    <w:lsdException w:name="Light Shading Accent 4" w:semiHidden="0" w:uiPriority="60" w:unhideWhenUsed="0"/>
-    <w:lsdException w:name="Light List Accent 4" w:semiHidden="0" w:uiPriority="61" w:unhideWhenUsed="0"/>
-    <w:lsdException w:name="Light Grid Accent 4" w:semiHidden="0" w:uiPriority="62" w:unhideWhenUsed="0"/>
-    <w:lsdException w:name="Medium Shading 1 Accent 4" w:semiHidden="0" w:uiPriority="63" w:unhideWhenUsed="0"/>
-    <w:lsdException w:name="Medium Shading 2 Accent 4" w:semiHidden="0" w:uiPriority="64" w:unhideWhenUsed="0"/>
-    <w:lsdException w:name="Medium List 1 Accent 4" w:semiHidden="0" w:uiPriority="65" w:unhideWhenUsed="0"/>
-    <w:lsdException w:name="Medium List 2 Accent 4" w:semiHidden="0" w:uiPriority="66" w:unhideWhenUsed="0"/>
-    <w:lsdException w:name="Medium Grid 1 Accent 4" w:semiHidden="0" w:uiPriority="67" w:unhideWhenUsed="0"/>
-    <w:lsdException w:name="Medium Grid 2 Accent 4" w:semiHidden="0" w:uiPriority="68" w:unhideWhenUsed="0"/>
-    <w:lsdException w:name="Medium Grid 3 Accent 4" w:semiHidden="0" w:uiPriority="69" w:unhideWhenUsed="0"/>
-    <w:lsdException w:name="Dark List Accent 4" w:semiHidden="0" w:uiPriority="70" w:unhideWhenUsed="0"/>
-    <w:lsdException w:name="Colorful Shading Accent 4" w:semiHidden="0" w:uiPriority="71" w:unhideWhenUsed="0"/>
-    <w:lsdException w:name="Colorful List Accent 4" w:semiHidden="0" w:uiPriority="72" w:unhideWhenUsed="0"/>
-    <w:lsdException w:name="Colorful Grid Accent 4" w:semiHidden="0" w:uiPriority="73" w:unhideWhenUsed="0"/>
-    <w:lsdException w:name="Light Shading Accent 5" w:semiHidden="0" w:uiPriority="60" w:unhideWhenUsed="0"/>
-    <w:lsdException w:name="Light List Accent 5" w:semiHidden="0" w:uiPriority="61" w:unhideWhenUsed="0"/>
-    <w:lsdException w:name="Light Grid Accent 5" w:semiHidden="0" w:uiPriority="62" w:unhideWhenUsed="0"/>
-    <w:lsdException w:name="Medium Shading 1 Accent 5" w:semiHidden="0" w:uiPriority="63" w:unhideWhenUsed="0"/>
-    <w:lsdException w:name="Medium Shading 2 Accent 5" w:semiHidden="0" w:uiPriority="64" w:unhideWhenUsed="0"/>
-    <w:lsdException w:name="Medium List 1 Accent 5" w:semiHidden="0" w:uiPriority="65" w:unhideWhenUsed="0"/>
-    <w:lsdException w:name="Medium List 2 Accent 5" w:semiHidden="0" w:uiPriority="66" w:unhideWhenUsed="0"/>
-    <w:lsdException w:name="Medium Grid 1 Accent 5" w:semiHidden="0" w:uiPriority="67" w:unhideWhenUsed="0"/>
-    <w:lsdException w:name="Medium Grid 2 Accent 5" w:semiHidden="0" w:uiPriority="68" w:unhideWhenUsed="0"/>
-    <w:lsdException w:name="Medium Grid 3 Accent 5" w:semiHidden="0" w:uiPriority="69" w:unhideWhenUsed="0"/>
-    <w:lsdException w:name="Dark List Accent 5" w:semiHidden="0" w:uiPriority="70" w:unhideWhenUsed="0"/>
-    <w:lsdException w:name="Colorful Shading Accent 5" w:semiHidden="0" w:uiPriority="71" w:unhideWhenUsed="0"/>
-    <w:lsdException w:name="Colorful List Accent 5" w:semiHidden="0" w:uiPriority="72" w:unhideWhenUsed="0"/>
-    <w:lsdException w:name="Colorful Grid Accent 5" w:semiHidden="0" w:uiPriority="73" w:unhideWhenUsed="0"/>
-    <w:lsdException w:name="Light Shading Accent 6" w:semiHidden="0" w:uiPriority="60" w:unhideWhenUsed="0"/>
-    <w:lsdException w:name="Light List Accent 6" w:semiHidden="0" w:uiPriority="61" w:unhideWhenUsed="0"/>
-    <w:lsdException w:name="Light Grid Accent 6" w:semiHidden="0" w:uiPriority="62" w:unhideWhenUsed="0"/>
-    <w:lsdException w:name="Medium Shading 1 Accent 6" w:semiHidden="0" w:uiPriority="63" w:unhideWhenUsed="0"/>
-    <w:lsdException w:name="Medium Shading 2 Accent 6" w:semiHidden="0" w:uiPriority="64" w:unhideWhenUsed="0"/>
-    <w:lsdException w:name="Medium List 1 Accent 6" w:semiHidden="0" w:uiPriority="65" w:unhideWhenUsed="0"/>
-    <w:lsdException w:name="Medium List 2 Accent 6" w:semiHidden="0" w:uiPriority="66" w:unhideWhenUsed="0"/>
-    <w:lsdException w:name="Medium Grid 1 Accent 6" w:semiHidden="0" w:uiPriority="67" w:unhideWhenUsed="0"/>
-    <w:lsdException w:name="Medium Grid 2 Accent 6" w:semiHidden="0" w:uiPriority="68" w:unhideWhenUsed="0"/>
-    <w:lsdException w:name="Medium Grid 3 Accent 6" w:semiHidden="0" w:uiPriority="69" w:unhideWhenUsed="0"/>
-    <w:lsdException w:name="Dark List Accent 6" w:semiHidden="0" w:uiPriority="70" w:unhideWhenUsed="0"/>
-    <w:lsdException w:name="Colorful Shading Accent 6" w:semiHidden="0" w:uiPriority="71" w:unhideWhenUsed="0"/>
-    <w:lsdException w:name="Colorful List Accent 6" w:semiHidden="0" w:uiPriority="72" w:unhideWhenUsed="0"/>
-    <w:lsdException w:name="Colorful Grid Accent 6" w:semiHidden="0" w:uiPriority="73" w:unhideWhenUsed="0"/>
-    <w:lsdException w:name="Subtle Emphasis" w:semiHidden="0" w:uiPriority="19" w:unhideWhenUsed="0" w:qFormat="1"/>
-    <w:lsdException w:name="Intense Emphasis" w:semiHidden="0" w:uiPriority="21" w:unhideWhenUsed="0" w:qFormat="1"/>
-    <w:lsdException w:name="Subtle Reference" w:semiHidden="0" w:uiPriority="31" w:unhideWhenUsed="0" w:qFormat="1"/>
-    <w:lsdException w:name="Intense Reference" w:semiHidden="0" w:uiPriority="32" w:unhideWhenUsed="0" w:qFormat="1"/>
-    <w:lsdException w:name="Book Title" w:semiHidden="0" w:uiPriority="33" w:unhideWhenUsed="0" w:qFormat="1"/>
-    <w:lsdException w:name="Bibliography" w:uiPriority="37"/>
-    <w:lsdException w:name="TOC Heading" w:uiPriority="39" w:qFormat="1"/>
-  </w:latentStyles>
-  <w:style w:type="paragraph" w:default="1" w:styleId="Normal">
-    <w:name w:val="Normal"/>
-    <w:qFormat/>
-  </w:style>
-  <w:style w:type="character" w:default="1" w:styleId="DefaultParagraphFont">
-    <w:name w:val="Default Paragraph Font"/>
-    <w:uiPriority w:val="1"/>
-    <w:semiHidden/>
-    <w:unhideWhenUsed/>
-  </w:style>
-  <w:style w:type="table" w:default="1" w:styleId="TableNormal">
-    <w:name w:val="Normal Table"/>
-    <w:uiPriority w:val="99"/>
-    <w:semiHidden/>
-    <w:unhideWhenUsed/>
-    <w:tblPr>
-      <w:tblInd w:w="0" w:type="dxa"/>
-      <w:tblCellMar>
-        <w:top w:w="0" w:type="dxa"/>
-        <w:left w:w="108" w:type="dxa"/>
-        <w:bottom w:w="0" w:type="dxa"/>
-        <w:right w:w="108" w:type="dxa"/>
-      </w:tblCellMar>
-    </w:tblPr>
-  </w:style>
-  <w:style w:type="numbering" w:default="1" w:styleId="NoList">
-    <w:name w:val="No List"/>
-    <w:uiPriority w:val="99"/>
-    <w:semiHidden/>
-    <w:unhideWhenUsed/>
-  </w:style>
-  <w:style w:type="table" w:customStyle="1" w:styleId="GridTable41">
-    <w:name w:val="Grid Table 41"/>
-    <w:basedOn w:val="TableNormal"/>
-    <w:uiPriority w:val="49"/>
-    <w:rsid w:val="008B6946"/>
-    <w:pPr>
-      <w:spacing w:after="0" w:line="240" w:lineRule="auto"/>
-    </w:pPr>
-    <w:tblPr>
-      <w:tblStyleRowBandSize w:val="1"/>
-      <w:tblStyleColBandSize w:val="1"/>
-      <w:tblInd w:w="0" w:type="dxa"/>
-      <w:tblBorders>
-        <w:top w:val="single" w:sz="4" w:space="0" w:color="666666" w:themeColor="text1" w:themeTint="99"/>
-        <w:left w:val="single" w:sz="4" w:space="0" w:color="666666" w:themeColor="text1" w:themeTint="99"/>
-        <w:bottom w:val="single" w:sz="4" w:space="0" w:color="666666" w:themeColor="text1" w:themeTint="99"/>
-        <w:right w:val="single" w:sz="4" w:space="0" w:color="666666" w:themeColor="text1" w:themeTint="99"/>
-        <w:insideH w:val="single" w:sz="4" w:space="0" w:color="666666" w:themeColor="text1" w:themeTint="99"/>
-        <w:insideV w:val="single" w:sz="4" w:space="0" w:color="666666" w:themeColor="text1" w:themeTint="99"/>
-      </w:tblBorders>
-      <w:tblCellMar>
-        <w:top w:w="0" w:type="dxa"/>
-        <w:left w:w="108" w:type="dxa"/>
-        <w:bottom w:w="0" w:type="dxa"/>
-        <w:right w:w="108" w:type="dxa"/>
-      </w:tblCellMar>
-    </w:tblPr>
-    <w:tblStylePr w:type="firstRow">
-      <w:rPr>
-        <w:b/>
-        <w:bCs/>
-        <w:color w:val="FFFFFF" w:themeColor="background1"/>
-      </w:rPr>
-      <w:tblPr/>
-      <w:tcPr>
-        <w:tcBorders>
-          <w:top w:val="single" w:sz="4" w:space="0" w:color="000000" w:themeColor="text1"/>
-          <w:left w:val="single" w:sz="4" w:space="0" w:color="000000" w:themeColor="text1"/>
-          <w:bottom w:val="single" w:sz="4" w:space="0" w:color="000000" w:themeColor="text1"/>
-          <w:right w:val="single" w:sz="4" w:space="0" w:color="000000" w:themeColor="text1"/>
-          <w:insideH w:val="nil"/>
-          <w:insideV w:val="nil"/>
-        </w:tcBorders>
-        <w:shd w:val="clear" w:color="auto" w:fill="000000" w:themeFill="text1"/>
-      </w:tcPr>
-    </w:tblStylePr>
-    <w:tblStylePr w:type="lastRow">
-      <w:rPr>
-        <w:b/>
-        <w:bCs/>
-      </w:rPr>
-      <w:tblPr/>
-      <w:tcPr>
-        <w:tcBorders>
-          <w:top w:val="double" w:sz="4" w:space="0" w:color="000000" w:themeColor="text1"/>
-        </w:tcBorders>
-      </w:tcPr>
-    </w:tblStylePr>
-    <w:tblStylePr w:type="firstCol">
-      <w:rPr>
-        <w:b/>
-        <w:bCs/>
-      </w:rPr>
-    </w:tblStylePr>
-    <w:tblStylePr w:type="lastCol">
-      <w:rPr>
-        <w:b/>
-        <w:bCs/>
-      </w:rPr>
-    </w:tblStylePr>
-    <w:tblStylePr w:type="band1Vert">
-      <w:tblPr/>
-      <w:tcPr>
-        <w:shd w:val="clear" w:color="auto" w:fill="CCCCCC" w:themeFill="text1" w:themeFillTint="33"/>
-      </w:tcPr>
-    </w:tblStylePr>
-    <w:tblStylePr w:type="band1Horz">
-      <w:tblPr/>
-      <w:tcPr>
-        <w:shd w:val="clear" w:color="auto" w:fill="CCCCCC" w:themeFill="text1" w:themeFillTint="33"/>
-      </w:tcPr>
-    </w:tblStylePr>
-  </w:style>
-  <w:style w:type="paragraph" w:styleId="ListParagraph">
-    <w:name w:val="List Paragraph"/>
-    <w:basedOn w:val="Normal"/>
-    <w:uiPriority w:val="34"/>
-    <w:qFormat/>
-    <w:rsid w:val="008B6946"/>
-    <w:pPr>
-      <w:ind w:left="720"/>
-      <w:contextualSpacing/>
-    </w:pPr>
-  </w:style>
-  <w:style w:type="table" w:customStyle="1" w:styleId="GridTable4-Accent31">
-    <w:name w:val="Grid Table 4 - Accent 31"/>
-    <w:basedOn w:val="TableNormal"/>
-    <w:uiPriority w:val="49"/>
-    <w:rsid w:val="008B6946"/>
-    <w:pPr>
-      <w:spacing w:after="0" w:line="240" w:lineRule="auto"/>
-    </w:pPr>
-    <w:rPr>
-      <w:lang w:val="en-PH"/>
-    </w:rPr>
-    <w:tblPr>
-      <w:tblStyleRowBandSize w:val="1"/>
-      <w:tblStyleColBandSize w:val="1"/>
-      <w:tblInd w:w="0" w:type="dxa"/>
-      <w:tblBorders>
-        <w:top w:val="single" w:sz="4" w:space="0" w:color="5DEFF6" w:themeColor="accent3" w:themeTint="99"/>
-        <w:left w:val="single" w:sz="4" w:space="0" w:color="5DEFF6" w:themeColor="accent3" w:themeTint="99"/>
-        <w:bottom w:val="single" w:sz="4" w:space="0" w:color="5DEFF6" w:themeColor="accent3" w:themeTint="99"/>
-        <w:right w:val="single" w:sz="4" w:space="0" w:color="5DEFF6" w:themeColor="accent3" w:themeTint="99"/>
-        <w:insideH w:val="single" w:sz="4" w:space="0" w:color="5DEFF6" w:themeColor="accent3" w:themeTint="99"/>
-        <w:insideV w:val="single" w:sz="4" w:space="0" w:color="5DEFF6" w:themeColor="accent3" w:themeTint="99"/>
-      </w:tblBorders>
-      <w:tblCellMar>
-        <w:top w:w="0" w:type="dxa"/>
-        <w:left w:w="108" w:type="dxa"/>
-        <w:bottom w:w="0" w:type="dxa"/>
-        <w:right w:w="108" w:type="dxa"/>
-      </w:tblCellMar>
-    </w:tblPr>
-    <w:tblStylePr w:type="firstRow">
-      <w:rPr>
-        <w:b/>
-        <w:bCs/>
-        <w:color w:val="FFFFFF" w:themeColor="background1"/>
-      </w:rPr>
-      <w:tblPr/>
-      <w:tcPr>
-        <w:tcBorders>
-          <w:top w:val="single" w:sz="4" w:space="0" w:color="0BD0D9" w:themeColor="accent3"/>
-          <w:left w:val="single" w:sz="4" w:space="0" w:color="0BD0D9" w:themeColor="accent3"/>
-          <w:bottom w:val="single" w:sz="4" w:space="0" w:color="0BD0D9" w:themeColor="accent3"/>
-          <w:right w:val="single" w:sz="4" w:space="0" w:color="0BD0D9" w:themeColor="accent3"/>
-          <w:insideH w:val="nil"/>
-          <w:insideV w:val="nil"/>
-        </w:tcBorders>
-        <w:shd w:val="clear" w:color="auto" w:fill="0BD0D9" w:themeFill="accent3"/>
-      </w:tcPr>
-    </w:tblStylePr>
-    <w:tblStylePr w:type="lastRow">
-      <w:rPr>
-        <w:b/>
-        <w:bCs/>
-      </w:rPr>
-      <w:tblPr/>
-      <w:tcPr>
-        <w:tcBorders>
-          <w:top w:val="double" w:sz="4" w:space="0" w:color="0BD0D9" w:themeColor="accent3"/>
-        </w:tcBorders>
-      </w:tcPr>
-    </w:tblStylePr>
-    <w:tblStylePr w:type="firstCol">
-      <w:rPr>
-        <w:b/>
-        <w:bCs/>
-      </w:rPr>
-    </w:tblStylePr>
-    <w:tblStylePr w:type="lastCol">
-      <w:rPr>
-        <w:b/>
-        <w:bCs/>
-      </w:rPr>
-    </w:tblStylePr>
-    <w:tblStylePr w:type="band1Vert">
-      <w:tblPr/>
-      <w:tcPr>
-        <w:shd w:val="clear" w:color="auto" w:fill="C9F9FC" w:themeFill="accent3" w:themeFillTint="33"/>
-      </w:tcPr>
-    </w:tblStylePr>
-    <w:tblStylePr w:type="band1Horz">
-      <w:tblPr/>
-      <w:tcPr>
-        <w:shd w:val="clear" w:color="auto" w:fill="C9F9FC" w:themeFill="accent3" w:themeFillTint="33"/>
-      </w:tcPr>
-    </w:tblStylePr>
-  </w:style>
-  <w:style w:type="table" w:customStyle="1" w:styleId="GridTable4-Accent21">
-    <w:name w:val="Grid Table 4 - Accent 21"/>
-    <w:basedOn w:val="TableNormal"/>
-    <w:uiPriority w:val="49"/>
-    <w:rsid w:val="00836125"/>
-    <w:pPr>
-      <w:spacing w:after="0" w:line="240" w:lineRule="auto"/>
-    </w:pPr>
-    <w:tblPr>
-      <w:tblStyleRowBandSize w:val="1"/>
-      <w:tblStyleColBandSize w:val="1"/>
-      <w:tblInd w:w="0" w:type="dxa"/>
-      <w:tblBorders>
-        <w:top w:val="single" w:sz="4" w:space="0" w:color="4FCDFF" w:themeColor="accent2" w:themeTint="99"/>
-        <w:left w:val="single" w:sz="4" w:space="0" w:color="4FCDFF" w:themeColor="accent2" w:themeTint="99"/>
-        <w:bottom w:val="single" w:sz="4" w:space="0" w:color="4FCDFF" w:themeColor="accent2" w:themeTint="99"/>
-        <w:right w:val="single" w:sz="4" w:space="0" w:color="4FCDFF" w:themeColor="accent2" w:themeTint="99"/>
-        <w:insideH w:val="single" w:sz="4" w:space="0" w:color="4FCDFF" w:themeColor="accent2" w:themeTint="99"/>
-        <w:insideV w:val="single" w:sz="4" w:space="0" w:color="4FCDFF" w:themeColor="accent2" w:themeTint="99"/>
-      </w:tblBorders>
-      <w:tblCellMar>
-        <w:top w:w="0" w:type="dxa"/>
-        <w:left w:w="108" w:type="dxa"/>
-        <w:bottom w:w="0" w:type="dxa"/>
-        <w:right w:w="108" w:type="dxa"/>
-      </w:tblCellMar>
     </w:tblPr>
     <w:tblStylePr w:type="firstRow">
       <w:rPr>
@@ -4895,6 +4609,21 @@
 </file>
 
 <file path=customXml/item1.xml><?xml version="1.0" encoding="utf-8"?>
+<p:properties xmlns:p="http://schemas.microsoft.com/office/2006/metadata/properties" xmlns:xsi="http://www.w3.org/2001/XMLSchema-instance" xmlns:pc="http://schemas.microsoft.com/office/infopath/2007/PartnerControls">
+  <documentManagement/>
+</p:properties>
+</file>
+
+<file path=customXml/item2.xml><?xml version="1.0" encoding="utf-8"?>
+<?mso-contentType ?>
+<FormTemplates xmlns="http://schemas.microsoft.com/sharepoint/v3/contenttype/forms">
+  <Display>DocumentLibraryForm</Display>
+  <Edit>DocumentLibraryForm</Edit>
+  <New>DocumentLibraryForm</New>
+</FormTemplates>
+</file>
+
+<file path=customXml/item3.xml><?xml version="1.0" encoding="utf-8"?>
 <ct:contentTypeSchema xmlns:ct="http://schemas.microsoft.com/office/2006/metadata/contentType" xmlns:ma="http://schemas.microsoft.com/office/2006/metadata/properties/metaAttributes" ct:_="" ma:_="" ma:contentTypeName="Document" ma:contentTypeID="0x010100988DF69CA0FE27418CBEC084F8902FA5" ma:contentTypeVersion="0" ma:contentTypeDescription="Create a new document." ma:contentTypeScope="" ma:versionID="d5c7fea9d4d6ca258b71b0e2637f5aca">
   <xsd:schema xmlns:xsd="http://www.w3.org/2001/XMLSchema" xmlns:xs="http://www.w3.org/2001/XMLSchema" xmlns:p="http://schemas.microsoft.com/office/2006/metadata/properties" targetNamespace="http://schemas.microsoft.com/office/2006/metadata/properties" ma:root="true" ma:fieldsID="27b4a4f76bea50102067bc7ec8c6d4d1">
     <xsd:element name="properties">
@@ -5008,26 +4737,28 @@
 </ct:contentTypeSchema>
 </file>
 
-<file path=customXml/item2.xml><?xml version="1.0" encoding="utf-8"?>
-<?mso-contentType ?>
-<FormTemplates xmlns="http://schemas.microsoft.com/sharepoint/v3/contenttype/forms">
-  <Display>DocumentLibraryForm</Display>
-  <Edit>DocumentLibraryForm</Edit>
-  <New>DocumentLibraryForm</New>
-</FormTemplates>
-</file>
-
-<file path=customXml/item3.xml><?xml version="1.0" encoding="utf-8"?>
-<p:properties xmlns:p="http://schemas.microsoft.com/office/2006/metadata/properties" xmlns:xsi="http://www.w3.org/2001/XMLSchema-instance" xmlns:pc="http://schemas.microsoft.com/office/infopath/2007/PartnerControls">
-  <documentManagement/>
-</p:properties>
-</file>
-
 <file path=customXml/item4.xml><?xml version="1.0" encoding="utf-8"?>
 <b:Sources xmlns:b="http://schemas.openxmlformats.org/officeDocument/2006/bibliography" xmlns="http://schemas.openxmlformats.org/officeDocument/2006/bibliography" SelectedStyle="\APASixthEditionOfficeOnline.xsl" StyleName="APA" Version="6"/>
 </file>
 
 <file path=customXml/itemProps1.xml><?xml version="1.0" encoding="utf-8"?>
+<ds:datastoreItem xmlns:ds="http://schemas.openxmlformats.org/officeDocument/2006/customXml" ds:itemID="{28223E4B-0284-45A4-86B6-A1688D0DEAEE}">
+  <ds:schemaRefs>
+    <ds:schemaRef ds:uri="http://schemas.microsoft.com/office/2006/metadata/properties"/>
+    <ds:schemaRef ds:uri="http://schemas.microsoft.com/office/infopath/2007/PartnerControls"/>
+  </ds:schemaRefs>
+</ds:datastoreItem>
+</file>
+
+<file path=customXml/itemProps2.xml><?xml version="1.0" encoding="utf-8"?>
+<ds:datastoreItem xmlns:ds="http://schemas.openxmlformats.org/officeDocument/2006/customXml" ds:itemID="{A0EEE4FB-F8EA-4420-90E0-7663286637CF}">
+  <ds:schemaRefs>
+    <ds:schemaRef ds:uri="http://schemas.microsoft.com/sharepoint/v3/contenttype/forms"/>
+  </ds:schemaRefs>
+</ds:datastoreItem>
+</file>
+
+<file path=customXml/itemProps3.xml><?xml version="1.0" encoding="utf-8"?>
 <ds:datastoreItem xmlns:ds="http://schemas.openxmlformats.org/officeDocument/2006/customXml" ds:itemID="{1F60F3F5-BD25-4D6A-9C64-BC3719E00A92}">
   <ds:schemaRefs>
     <ds:schemaRef ds:uri="http://schemas.microsoft.com/office/2006/metadata/contentType"/>
@@ -5043,25 +4774,8 @@
 </ds:datastoreItem>
 </file>
 
-<file path=customXml/itemProps2.xml><?xml version="1.0" encoding="utf-8"?>
-<ds:datastoreItem xmlns:ds="http://schemas.openxmlformats.org/officeDocument/2006/customXml" ds:itemID="{A0EEE4FB-F8EA-4420-90E0-7663286637CF}">
-  <ds:schemaRefs>
-    <ds:schemaRef ds:uri="http://schemas.microsoft.com/sharepoint/v3/contenttype/forms"/>
-  </ds:schemaRefs>
-</ds:datastoreItem>
-</file>
-
-<file path=customXml/itemProps3.xml><?xml version="1.0" encoding="utf-8"?>
-<ds:datastoreItem xmlns:ds="http://schemas.openxmlformats.org/officeDocument/2006/customXml" ds:itemID="{28223E4B-0284-45A4-86B6-A1688D0DEAEE}">
-  <ds:schemaRefs>
-    <ds:schemaRef ds:uri="http://schemas.microsoft.com/office/2006/metadata/properties"/>
-    <ds:schemaRef ds:uri="http://schemas.microsoft.com/office/infopath/2007/PartnerControls"/>
-  </ds:schemaRefs>
-</ds:datastoreItem>
-</file>
-
 <file path=customXml/itemProps4.xml><?xml version="1.0" encoding="utf-8"?>
-<ds:datastoreItem xmlns:ds="http://schemas.openxmlformats.org/officeDocument/2006/customXml" ds:itemID="{5BDA2FAE-9D43-40C7-90F3-FF6A0B8D1C36}">
+<ds:datastoreItem xmlns:ds="http://schemas.openxmlformats.org/officeDocument/2006/customXml" ds:itemID="{AD15068F-E2AD-4127-9637-145B20233E90}">
   <ds:schemaRefs>
     <ds:schemaRef ds:uri="http://schemas.openxmlformats.org/officeDocument/2006/bibliography"/>
   </ds:schemaRefs>

</xml_diff>